<commit_message>
add labor costs duration
</commit_message>
<xml_diff>
--- a/POSWeb/wwwroot/Templates/CalendarPlanTemplates/CalendarPlan1MonthsTemplate.docx
+++ b/POSWeb/wwwroot/Templates/CalendarPlanTemplates/CalendarPlan1MonthsTemplate.docx
@@ -1,6 +1,6 @@
 
 <file path=word/document.xml><?xml version="1.0" encoding="utf-8"?>
-<w:document xmlns:wpc="http://schemas.microsoft.com/office/word/2010/wordprocessingCanvas" xmlns:cx="http://schemas.microsoft.com/office/drawing/2014/chartex" xmlns:cx1="http://schemas.microsoft.com/office/drawing/2015/9/8/chartex" xmlns:cx2="http://schemas.microsoft.com/office/drawing/2015/10/21/chartex" xmlns:cx3="http://schemas.microsoft.com/office/drawing/2016/5/9/chartex" xmlns:cx4="http://schemas.microsoft.com/office/drawing/2016/5/10/chartex" xmlns:cx5="http://schemas.microsoft.com/office/drawing/2016/5/11/chartex" xmlns:cx6="http://schemas.microsoft.com/office/drawing/2016/5/12/chartex" xmlns:cx7="http://schemas.microsoft.com/office/drawing/2016/5/13/chartex" xmlns:cx8="http://schemas.microsoft.com/office/drawing/2016/5/14/chartex" xmlns:mc="http://schemas.openxmlformats.org/markup-compatibility/2006" xmlns:aink="http://schemas.microsoft.com/office/drawing/2016/ink" xmlns:am3d="http://schemas.microsoft.com/office/drawing/2017/model3d" xmlns:o="urn:schemas-microsoft-com:office:office" xmlns:r="http://schemas.openxmlformats.org/officeDocument/2006/relationships" xmlns:m="http://schemas.openxmlformats.org/officeDocument/2006/math" xmlns:v="urn:schemas-microsoft-com:vml" xmlns:wp14="http://schemas.microsoft.com/office/word/2010/wordprocessingDrawing" xmlns:wp="http://schemas.openxmlformats.org/drawingml/2006/wordprocessingDrawing" xmlns:w10="urn:schemas-microsoft-com:office:word" xmlns:w="http://schemas.openxmlformats.org/wordprocessingml/2006/main" xmlns:w14="http://schemas.microsoft.com/office/word/2010/wordml" xmlns:w15="http://schemas.microsoft.com/office/word/2012/wordml" xmlns:w16cid="http://schemas.microsoft.com/office/word/2016/wordml/cid" xmlns:w16se="http://schemas.microsoft.com/office/word/2015/wordml/symex" xmlns:wpg="http://schemas.microsoft.com/office/word/2010/wordprocessingGroup" xmlns:wpi="http://schemas.microsoft.com/office/word/2010/wordprocessingInk" xmlns:wne="http://schemas.microsoft.com/office/word/2006/wordml" xmlns:wps="http://schemas.microsoft.com/office/word/2010/wordprocessingShape" mc:Ignorable="w14 w15 w16se w16cid wp14">
+<w:document xmlns:wpc="http://schemas.microsoft.com/office/word/2010/wordprocessingCanvas" xmlns:cx="http://schemas.microsoft.com/office/drawing/2014/chartex" xmlns:cx1="http://schemas.microsoft.com/office/drawing/2015/9/8/chartex" xmlns:cx2="http://schemas.microsoft.com/office/drawing/2015/10/21/chartex" xmlns:cx3="http://schemas.microsoft.com/office/drawing/2016/5/9/chartex" xmlns:cx4="http://schemas.microsoft.com/office/drawing/2016/5/10/chartex" xmlns:cx5="http://schemas.microsoft.com/office/drawing/2016/5/11/chartex" xmlns:cx6="http://schemas.microsoft.com/office/drawing/2016/5/12/chartex" xmlns:cx7="http://schemas.microsoft.com/office/drawing/2016/5/13/chartex" xmlns:cx8="http://schemas.microsoft.com/office/drawing/2016/5/14/chartex" xmlns:mc="http://schemas.openxmlformats.org/markup-compatibility/2006" xmlns:aink="http://schemas.microsoft.com/office/drawing/2016/ink" xmlns:am3d="http://schemas.microsoft.com/office/drawing/2017/model3d" xmlns:o="urn:schemas-microsoft-com:office:office" xmlns:r="http://schemas.openxmlformats.org/officeDocument/2006/relationships" xmlns:m="http://schemas.openxmlformats.org/officeDocument/2006/math" xmlns:v="urn:schemas-microsoft-com:vml" xmlns:wp14="http://schemas.microsoft.com/office/word/2010/wordprocessingDrawing" xmlns:wp="http://schemas.openxmlformats.org/drawingml/2006/wordprocessingDrawing" xmlns:w10="urn:schemas-microsoft-com:office:word" xmlns:w="http://schemas.openxmlformats.org/wordprocessingml/2006/main" xmlns:w14="http://schemas.microsoft.com/office/word/2010/wordml" xmlns:w15="http://schemas.microsoft.com/office/word/2012/wordml" xmlns:w16cex="http://schemas.microsoft.com/office/word/2018/wordml/cex" xmlns:w16cid="http://schemas.microsoft.com/office/word/2016/wordml/cid" xmlns:w16="http://schemas.microsoft.com/office/word/2018/wordml" xmlns:w16sdtdh="http://schemas.microsoft.com/office/word/2020/wordml/sdtdatahash" xmlns:w16se="http://schemas.microsoft.com/office/word/2015/wordml/symex" xmlns:wpg="http://schemas.microsoft.com/office/word/2010/wordprocessingGroup" xmlns:wpi="http://schemas.microsoft.com/office/word/2010/wordprocessingInk" xmlns:wne="http://schemas.microsoft.com/office/word/2006/wordml" xmlns:wps="http://schemas.microsoft.com/office/word/2010/wordprocessingShape" mc:Ignorable="w14 w15 w16se w16cid w16 w16cex w16sdtdh wp14">
   <w:body>
     <w:tbl>
       <w:tblPr>
@@ -39,15 +39,15 @@
                 <w:color w:val="000000"/>
                 <w:sz w:val="24"/>
                 <w:szCs w:val="24"/>
-                <w:lang w:val="ru-BY" w:eastAsia="ru-BY"/>
-              </w:rPr>
-            </w:pPr>
-            <w:r>
-              <w:rPr>
-                <w:color w:val="000000"/>
-                <w:sz w:val="24"/>
-                <w:szCs w:val="24"/>
-                <w:lang w:val="ru-BY" w:eastAsia="ru-BY"/>
+                <w:lang/>
+              </w:rPr>
+            </w:pPr>
+            <w:r>
+              <w:rPr>
+                <w:color w:val="000000"/>
+                <w:sz w:val="24"/>
+                <w:szCs w:val="24"/>
+                <w:lang/>
               </w:rPr>
               <w:t>Наименование отдельных зданий, сооружений и видов работ</w:t>
             </w:r>
@@ -75,15 +75,15 @@
                 <w:color w:val="000000"/>
                 <w:sz w:val="24"/>
                 <w:szCs w:val="24"/>
-                <w:lang w:val="ru-BY" w:eastAsia="ru-BY"/>
-              </w:rPr>
-            </w:pPr>
-            <w:r>
-              <w:rPr>
-                <w:color w:val="000000"/>
-                <w:sz w:val="24"/>
-                <w:szCs w:val="24"/>
-                <w:lang w:val="ru-BY" w:eastAsia="ru-BY"/>
+                <w:lang/>
+              </w:rPr>
+            </w:pPr>
+            <w:r>
+              <w:rPr>
+                <w:color w:val="000000"/>
+                <w:sz w:val="24"/>
+                <w:szCs w:val="24"/>
+                <w:lang/>
               </w:rPr>
               <w:t>Сметная стоимость, тыс. руб.</w:t>
             </w:r>
@@ -110,15 +110,15 @@
                 <w:color w:val="000000"/>
                 <w:sz w:val="24"/>
                 <w:szCs w:val="24"/>
-                <w:lang w:val="ru-BY" w:eastAsia="ru-BY"/>
-              </w:rPr>
-            </w:pPr>
-            <w:r>
-              <w:rPr>
-                <w:color w:val="000000"/>
-                <w:sz w:val="24"/>
-                <w:szCs w:val="24"/>
-                <w:lang w:val="ru-BY" w:eastAsia="ru-BY"/>
+                <w:lang/>
+              </w:rPr>
+            </w:pPr>
+            <w:r>
+              <w:rPr>
+                <w:color w:val="000000"/>
+                <w:sz w:val="24"/>
+                <w:szCs w:val="24"/>
+                <w:lang/>
               </w:rPr>
               <w:t>Распределение кап. вложений и объемов СМР по месяцам строительства, тыс. руб.</w:t>
             </w:r>
@@ -150,7 +150,7 @@
                 <w:color w:val="000000"/>
                 <w:sz w:val="24"/>
                 <w:szCs w:val="24"/>
-                <w:lang w:val="ru-BY" w:eastAsia="ru-BY"/>
+                <w:lang/>
               </w:rPr>
             </w:pPr>
           </w:p>
@@ -176,15 +176,15 @@
                 <w:color w:val="000000"/>
                 <w:sz w:val="24"/>
                 <w:szCs w:val="24"/>
-                <w:lang w:val="ru-BY" w:eastAsia="ru-BY"/>
-              </w:rPr>
-            </w:pPr>
-            <w:r>
-              <w:rPr>
-                <w:color w:val="000000"/>
-                <w:sz w:val="24"/>
-                <w:szCs w:val="24"/>
-                <w:lang w:val="ru-BY" w:eastAsia="ru-BY"/>
+                <w:lang/>
+              </w:rPr>
+            </w:pPr>
+            <w:r>
+              <w:rPr>
+                <w:color w:val="000000"/>
+                <w:sz w:val="24"/>
+                <w:szCs w:val="24"/>
+                <w:lang/>
               </w:rPr>
               <w:t>всего</w:t>
             </w:r>
@@ -211,15 +211,15 @@
                 <w:color w:val="000000"/>
                 <w:sz w:val="24"/>
                 <w:szCs w:val="24"/>
-                <w:lang w:val="ru-BY" w:eastAsia="ru-BY"/>
-              </w:rPr>
-            </w:pPr>
-            <w:r>
-              <w:rPr>
-                <w:color w:val="000000"/>
-                <w:sz w:val="24"/>
-                <w:szCs w:val="24"/>
-                <w:lang w:val="ru-BY" w:eastAsia="ru-BY"/>
+                <w:lang/>
+              </w:rPr>
+            </w:pPr>
+            <w:r>
+              <w:rPr>
+                <w:color w:val="000000"/>
+                <w:sz w:val="24"/>
+                <w:szCs w:val="24"/>
+                <w:lang/>
               </w:rPr>
               <w:t>в т.ч. СМР</w:t>
             </w:r>
@@ -246,15 +246,15 @@
                 <w:color w:val="000000"/>
                 <w:sz w:val="24"/>
                 <w:szCs w:val="24"/>
-                <w:lang w:val="en-US" w:eastAsia="ru-BY"/>
-              </w:rPr>
-            </w:pPr>
-            <w:r>
-              <w:rPr>
-                <w:color w:val="000000"/>
-                <w:sz w:val="24"/>
-                <w:szCs w:val="24"/>
-                <w:lang w:val="en-US" w:eastAsia="ru-BY"/>
+                <w:lang w:val="en-US"/>
+              </w:rPr>
+            </w:pPr>
+            <w:r>
+              <w:rPr>
+                <w:color w:val="000000"/>
+                <w:sz w:val="24"/>
+                <w:szCs w:val="24"/>
+                <w:lang w:val="en-US"/>
               </w:rPr>
               <w:t>D</w:t>
             </w:r>
@@ -263,7 +263,7 @@
                 <w:color w:val="000000"/>
                 <w:sz w:val="24"/>
                 <w:szCs w:val="24"/>
-                <w:lang w:val="en-US" w:eastAsia="ru-BY"/>
+                <w:lang w:val="en-US"/>
               </w:rPr>
               <w:t>0</w:t>
             </w:r>
@@ -296,15 +296,15 @@
                 <w:color w:val="000000"/>
                 <w:sz w:val="24"/>
                 <w:szCs w:val="24"/>
-                <w:lang w:val="en-US" w:eastAsia="ru-BY"/>
-              </w:rPr>
-            </w:pPr>
-            <w:r>
-              <w:rPr>
-                <w:color w:val="000000"/>
-                <w:sz w:val="24"/>
-                <w:szCs w:val="24"/>
-                <w:lang w:val="en-US" w:eastAsia="ru-BY"/>
+                <w:lang w:val="en-US"/>
+              </w:rPr>
+            </w:pPr>
+            <w:r>
+              <w:rPr>
+                <w:color w:val="000000"/>
+                <w:sz w:val="24"/>
+                <w:szCs w:val="24"/>
+                <w:lang w:val="en-US"/>
               </w:rPr>
               <w:t>WN</w:t>
             </w:r>
@@ -332,15 +332,15 @@
                 <w:color w:val="000000"/>
                 <w:sz w:val="24"/>
                 <w:szCs w:val="24"/>
-                <w:lang w:val="en-US" w:eastAsia="ru-BY"/>
-              </w:rPr>
-            </w:pPr>
-            <w:r>
-              <w:rPr>
-                <w:color w:val="000000"/>
-                <w:sz w:val="24"/>
-                <w:szCs w:val="24"/>
-                <w:lang w:val="en-US" w:eastAsia="ru-BY"/>
+                <w:lang w:val="en-US"/>
+              </w:rPr>
+            </w:pPr>
+            <w:r>
+              <w:rPr>
+                <w:color w:val="000000"/>
+                <w:sz w:val="24"/>
+                <w:szCs w:val="24"/>
+                <w:lang w:val="en-US"/>
               </w:rPr>
               <w:t>TC</w:t>
             </w:r>
@@ -368,15 +368,15 @@
                 <w:color w:val="000000"/>
                 <w:sz w:val="24"/>
                 <w:szCs w:val="24"/>
-                <w:lang w:val="en-US" w:eastAsia="ru-BY"/>
-              </w:rPr>
-            </w:pPr>
-            <w:r>
-              <w:rPr>
-                <w:color w:val="000000"/>
-                <w:sz w:val="24"/>
-                <w:szCs w:val="24"/>
-                <w:lang w:val="en-US" w:eastAsia="ru-BY"/>
+                <w:lang w:val="en-US"/>
+              </w:rPr>
+            </w:pPr>
+            <w:r>
+              <w:rPr>
+                <w:color w:val="000000"/>
+                <w:sz w:val="24"/>
+                <w:szCs w:val="24"/>
+                <w:lang w:val="en-US"/>
               </w:rPr>
               <w:t>TIC</w:t>
             </w:r>
@@ -404,7 +404,7 @@
                 <w:sz w:val="24"/>
                 <w:szCs w:val="24"/>
                 <w:u w:val="single"/>
-                <w:lang w:val="en-US" w:eastAsia="ru-BY"/>
+                <w:lang w:val="en-US"/>
               </w:rPr>
             </w:pPr>
             <w:r>
@@ -413,7 +413,7 @@
                 <w:sz w:val="24"/>
                 <w:szCs w:val="24"/>
                 <w:u w:val="single"/>
-                <w:lang w:val="en-US" w:eastAsia="ru-BY"/>
+                <w:lang w:val="en-US"/>
               </w:rPr>
               <w:t>IV0</w:t>
             </w:r>
@@ -445,7 +445,7 @@
                 <w:color w:val="000000"/>
                 <w:sz w:val="24"/>
                 <w:szCs w:val="24"/>
-                <w:lang w:val="ru-BY" w:eastAsia="ru-BY"/>
+                <w:lang/>
               </w:rPr>
             </w:pPr>
           </w:p>
@@ -471,7 +471,7 @@
                 <w:color w:val="000000"/>
                 <w:sz w:val="24"/>
                 <w:szCs w:val="24"/>
-                <w:lang w:val="ru-BY" w:eastAsia="ru-BY"/>
+                <w:lang/>
               </w:rPr>
             </w:pPr>
           </w:p>
@@ -497,7 +497,7 @@
                 <w:color w:val="000000"/>
                 <w:sz w:val="24"/>
                 <w:szCs w:val="24"/>
-                <w:lang w:val="ru-BY" w:eastAsia="ru-BY"/>
+                <w:lang/>
               </w:rPr>
             </w:pPr>
           </w:p>
@@ -523,15 +523,15 @@
                 <w:color w:val="000000"/>
                 <w:sz w:val="24"/>
                 <w:szCs w:val="24"/>
-                <w:lang w:val="en-US" w:eastAsia="ru-BY"/>
-              </w:rPr>
-            </w:pPr>
-            <w:r>
-              <w:rPr>
-                <w:color w:val="000000"/>
-                <w:sz w:val="24"/>
-                <w:szCs w:val="24"/>
-                <w:lang w:val="en-US" w:eastAsia="ru-BY"/>
+                <w:lang w:val="en-US"/>
+              </w:rPr>
+            </w:pPr>
+            <w:r>
+              <w:rPr>
+                <w:color w:val="000000"/>
+                <w:sz w:val="24"/>
+                <w:szCs w:val="24"/>
+                <w:lang w:val="en-US"/>
               </w:rPr>
               <w:t>IWV0</w:t>
             </w:r>
@@ -564,15 +564,15 @@
                 <w:color w:val="000000"/>
                 <w:sz w:val="24"/>
                 <w:szCs w:val="24"/>
-                <w:lang w:val="en-US" w:eastAsia="ru-BY"/>
-              </w:rPr>
-            </w:pPr>
-            <w:r>
-              <w:rPr>
-                <w:color w:val="000000"/>
-                <w:sz w:val="24"/>
-                <w:szCs w:val="24"/>
-                <w:lang w:val="en-US" w:eastAsia="ru-BY"/>
+                <w:lang w:val="en-US"/>
+              </w:rPr>
+            </w:pPr>
+            <w:r>
+              <w:rPr>
+                <w:color w:val="000000"/>
+                <w:sz w:val="24"/>
+                <w:szCs w:val="24"/>
+                <w:lang w:val="en-US"/>
               </w:rPr>
               <w:t>WN</w:t>
             </w:r>
@@ -600,15 +600,15 @@
                 <w:color w:val="000000"/>
                 <w:sz w:val="24"/>
                 <w:szCs w:val="24"/>
-                <w:lang w:val="ru-BY" w:eastAsia="ru-BY"/>
-              </w:rPr>
-            </w:pPr>
-            <w:r>
-              <w:rPr>
-                <w:color w:val="000000"/>
-                <w:sz w:val="24"/>
-                <w:szCs w:val="24"/>
-                <w:lang w:val="en-US" w:eastAsia="ru-BY"/>
+                <w:lang/>
+              </w:rPr>
+            </w:pPr>
+            <w:r>
+              <w:rPr>
+                <w:color w:val="000000"/>
+                <w:sz w:val="24"/>
+                <w:szCs w:val="24"/>
+                <w:lang w:val="en-US"/>
               </w:rPr>
               <w:t>TC</w:t>
             </w:r>
@@ -636,15 +636,15 @@
                 <w:color w:val="000000"/>
                 <w:sz w:val="24"/>
                 <w:szCs w:val="24"/>
-                <w:lang w:val="ru-BY" w:eastAsia="ru-BY"/>
-              </w:rPr>
-            </w:pPr>
-            <w:r>
-              <w:rPr>
-                <w:color w:val="000000"/>
-                <w:sz w:val="24"/>
-                <w:szCs w:val="24"/>
-                <w:lang w:val="en-US" w:eastAsia="ru-BY"/>
+                <w:lang/>
+              </w:rPr>
+            </w:pPr>
+            <w:r>
+              <w:rPr>
+                <w:color w:val="000000"/>
+                <w:sz w:val="24"/>
+                <w:szCs w:val="24"/>
+                <w:lang w:val="en-US"/>
               </w:rPr>
               <w:t>TIC</w:t>
             </w:r>
@@ -672,7 +672,7 @@
                 <w:sz w:val="24"/>
                 <w:szCs w:val="24"/>
                 <w:u w:val="single"/>
-                <w:lang w:val="ru-BY" w:eastAsia="ru-BY"/>
+                <w:lang/>
               </w:rPr>
             </w:pPr>
             <w:r>
@@ -681,7 +681,7 @@
                 <w:sz w:val="24"/>
                 <w:szCs w:val="24"/>
                 <w:u w:val="single"/>
-                <w:lang w:val="en-US" w:eastAsia="ru-BY"/>
+                <w:lang w:val="en-US"/>
               </w:rPr>
               <w:t>IV0</w:t>
             </w:r>
@@ -713,7 +713,7 @@
                 <w:color w:val="000000"/>
                 <w:sz w:val="24"/>
                 <w:szCs w:val="24"/>
-                <w:lang w:val="ru-BY" w:eastAsia="ru-BY"/>
+                <w:lang/>
               </w:rPr>
             </w:pPr>
           </w:p>
@@ -739,7 +739,7 @@
                 <w:color w:val="000000"/>
                 <w:sz w:val="24"/>
                 <w:szCs w:val="24"/>
-                <w:lang w:val="ru-BY" w:eastAsia="ru-BY"/>
+                <w:lang/>
               </w:rPr>
             </w:pPr>
           </w:p>
@@ -765,7 +765,7 @@
                 <w:color w:val="000000"/>
                 <w:sz w:val="24"/>
                 <w:szCs w:val="24"/>
-                <w:lang w:val="ru-BY" w:eastAsia="ru-BY"/>
+                <w:lang/>
               </w:rPr>
             </w:pPr>
           </w:p>
@@ -791,15 +791,15 @@
                 <w:color w:val="000000"/>
                 <w:sz w:val="24"/>
                 <w:szCs w:val="24"/>
-                <w:lang w:val="ru-BY" w:eastAsia="ru-BY"/>
-              </w:rPr>
-            </w:pPr>
-            <w:r>
-              <w:rPr>
-                <w:color w:val="000000"/>
-                <w:sz w:val="24"/>
-                <w:szCs w:val="24"/>
-                <w:lang w:val="en-US" w:eastAsia="ru-BY"/>
+                <w:lang/>
+              </w:rPr>
+            </w:pPr>
+            <w:r>
+              <w:rPr>
+                <w:color w:val="000000"/>
+                <w:sz w:val="24"/>
+                <w:szCs w:val="24"/>
+                <w:lang w:val="en-US"/>
               </w:rPr>
               <w:t>IWV0</w:t>
             </w:r>
@@ -832,15 +832,15 @@
                 <w:color w:val="000000"/>
                 <w:sz w:val="24"/>
                 <w:szCs w:val="24"/>
-                <w:lang w:val="en-US" w:eastAsia="ru-BY"/>
-              </w:rPr>
-            </w:pPr>
-            <w:r>
-              <w:rPr>
-                <w:color w:val="000000"/>
-                <w:sz w:val="24"/>
-                <w:szCs w:val="24"/>
-                <w:lang w:val="en-US" w:eastAsia="ru-BY"/>
+                <w:lang w:val="en-US"/>
+              </w:rPr>
+            </w:pPr>
+            <w:r>
+              <w:rPr>
+                <w:color w:val="000000"/>
+                <w:sz w:val="24"/>
+                <w:szCs w:val="24"/>
+                <w:lang w:val="en-US"/>
               </w:rPr>
               <w:t>WN</w:t>
             </w:r>
@@ -868,15 +868,15 @@
                 <w:color w:val="000000"/>
                 <w:sz w:val="24"/>
                 <w:szCs w:val="24"/>
-                <w:lang w:val="ru-BY" w:eastAsia="ru-BY"/>
-              </w:rPr>
-            </w:pPr>
-            <w:r>
-              <w:rPr>
-                <w:color w:val="000000"/>
-                <w:sz w:val="24"/>
-                <w:szCs w:val="24"/>
-                <w:lang w:val="en-US" w:eastAsia="ru-BY"/>
+                <w:lang/>
+              </w:rPr>
+            </w:pPr>
+            <w:r>
+              <w:rPr>
+                <w:color w:val="000000"/>
+                <w:sz w:val="24"/>
+                <w:szCs w:val="24"/>
+                <w:lang w:val="en-US"/>
               </w:rPr>
               <w:t>TC</w:t>
             </w:r>
@@ -904,15 +904,15 @@
                 <w:color w:val="000000"/>
                 <w:sz w:val="24"/>
                 <w:szCs w:val="24"/>
-                <w:lang w:val="ru-BY" w:eastAsia="ru-BY"/>
-              </w:rPr>
-            </w:pPr>
-            <w:r>
-              <w:rPr>
-                <w:color w:val="000000"/>
-                <w:sz w:val="24"/>
-                <w:szCs w:val="24"/>
-                <w:lang w:val="en-US" w:eastAsia="ru-BY"/>
+                <w:lang/>
+              </w:rPr>
+            </w:pPr>
+            <w:r>
+              <w:rPr>
+                <w:color w:val="000000"/>
+                <w:sz w:val="24"/>
+                <w:szCs w:val="24"/>
+                <w:lang w:val="en-US"/>
               </w:rPr>
               <w:t>TIC</w:t>
             </w:r>
@@ -940,7 +940,7 @@
                 <w:sz w:val="24"/>
                 <w:szCs w:val="24"/>
                 <w:u w:val="single"/>
-                <w:lang w:val="ru-BY" w:eastAsia="ru-BY"/>
+                <w:lang/>
               </w:rPr>
             </w:pPr>
             <w:r>
@@ -949,7 +949,7 @@
                 <w:sz w:val="24"/>
                 <w:szCs w:val="24"/>
                 <w:u w:val="single"/>
-                <w:lang w:val="en-US" w:eastAsia="ru-BY"/>
+                <w:lang w:val="en-US"/>
               </w:rPr>
               <w:t>IV0</w:t>
             </w:r>
@@ -981,7 +981,7 @@
                 <w:color w:val="000000"/>
                 <w:sz w:val="24"/>
                 <w:szCs w:val="24"/>
-                <w:lang w:val="ru-BY" w:eastAsia="ru-BY"/>
+                <w:lang/>
               </w:rPr>
             </w:pPr>
           </w:p>
@@ -1007,7 +1007,7 @@
                 <w:color w:val="000000"/>
                 <w:sz w:val="24"/>
                 <w:szCs w:val="24"/>
-                <w:lang w:val="ru-BY" w:eastAsia="ru-BY"/>
+                <w:lang/>
               </w:rPr>
             </w:pPr>
           </w:p>
@@ -1033,7 +1033,7 @@
                 <w:color w:val="000000"/>
                 <w:sz w:val="24"/>
                 <w:szCs w:val="24"/>
-                <w:lang w:val="ru-BY" w:eastAsia="ru-BY"/>
+                <w:lang/>
               </w:rPr>
             </w:pPr>
           </w:p>
@@ -1059,15 +1059,15 @@
                 <w:color w:val="000000"/>
                 <w:sz w:val="24"/>
                 <w:szCs w:val="24"/>
-                <w:lang w:val="ru-BY" w:eastAsia="ru-BY"/>
-              </w:rPr>
-            </w:pPr>
-            <w:r>
-              <w:rPr>
-                <w:color w:val="000000"/>
-                <w:sz w:val="24"/>
-                <w:szCs w:val="24"/>
-                <w:lang w:val="en-US" w:eastAsia="ru-BY"/>
+                <w:lang/>
+              </w:rPr>
+            </w:pPr>
+            <w:r>
+              <w:rPr>
+                <w:color w:val="000000"/>
+                <w:sz w:val="24"/>
+                <w:szCs w:val="24"/>
+                <w:lang w:val="en-US"/>
               </w:rPr>
               <w:t>IWV0</w:t>
             </w:r>
@@ -1100,15 +1100,15 @@
                 <w:color w:val="000000"/>
                 <w:sz w:val="24"/>
                 <w:szCs w:val="24"/>
-                <w:lang w:val="ru-BY" w:eastAsia="ru-BY"/>
-              </w:rPr>
-            </w:pPr>
-            <w:r>
-              <w:rPr>
-                <w:color w:val="000000"/>
-                <w:sz w:val="24"/>
-                <w:szCs w:val="24"/>
-                <w:lang w:val="ru-BY" w:eastAsia="ru-BY"/>
+                <w:lang/>
+              </w:rPr>
+            </w:pPr>
+            <w:r>
+              <w:rPr>
+                <w:color w:val="000000"/>
+                <w:sz w:val="24"/>
+                <w:szCs w:val="24"/>
+                <w:lang/>
               </w:rPr>
               <w:t>Примечание: в числителе – объем капвложений, в знаменателе – объем СМР.</w:t>
             </w:r>
@@ -1119,240 +1119,252 @@
     <w:p>
       <w:pPr>
         <w:rPr>
-          <w:lang w:val="ru-BY"/>
+          <w:lang/>
         </w:rPr>
       </w:pPr>
     </w:p>
     <w:p>
       <w:pPr>
         <w:rPr>
-          <w:lang w:val="ru-BY"/>
+          <w:lang/>
         </w:rPr>
       </w:pPr>
     </w:p>
     <w:p>
       <w:pPr>
         <w:rPr>
-          <w:lang w:val="ru-BY"/>
+          <w:lang/>
         </w:rPr>
       </w:pPr>
     </w:p>
     <w:p>
       <w:pPr>
         <w:rPr>
-          <w:lang w:val="ru-BY"/>
+          <w:lang/>
         </w:rPr>
       </w:pPr>
     </w:p>
     <w:p>
       <w:pPr>
         <w:rPr>
-          <w:lang w:val="ru-BY"/>
-        </w:rPr>
-      </w:pPr>
-      <w:bookmarkStart w:id="0" w:name="_GoBack"/>
-      <w:bookmarkEnd w:id="0"/>
-    </w:p>
-    <w:p>
-      <w:pPr>
-        <w:rPr>
-          <w:lang w:val="ru-BY"/>
+          <w:lang/>
         </w:rPr>
       </w:pPr>
     </w:p>
     <w:p>
       <w:pPr>
         <w:rPr>
-          <w:lang w:val="ru-BY"/>
+          <w:lang/>
         </w:rPr>
       </w:pPr>
     </w:p>
     <w:p>
       <w:pPr>
         <w:rPr>
-          <w:lang w:val="ru-BY"/>
+          <w:lang/>
         </w:rPr>
       </w:pPr>
     </w:p>
     <w:p>
       <w:pPr>
         <w:rPr>
-          <w:lang w:val="ru-BY"/>
+          <w:lang/>
         </w:rPr>
       </w:pPr>
     </w:p>
     <w:p>
       <w:pPr>
         <w:rPr>
-          <w:lang w:val="ru-BY"/>
+          <w:lang/>
         </w:rPr>
       </w:pPr>
     </w:p>
     <w:p>
       <w:pPr>
         <w:rPr>
-          <w:lang w:val="ru-BY"/>
+          <w:lang/>
         </w:rPr>
       </w:pPr>
     </w:p>
     <w:p>
       <w:pPr>
         <w:rPr>
-          <w:lang w:val="ru-BY"/>
+          <w:lang/>
         </w:rPr>
       </w:pPr>
     </w:p>
     <w:p>
       <w:pPr>
         <w:rPr>
-          <w:lang w:val="ru-BY"/>
+          <w:lang/>
         </w:rPr>
       </w:pPr>
     </w:p>
     <w:p>
       <w:pPr>
         <w:rPr>
-          <w:lang w:val="ru-BY"/>
+          <w:lang/>
         </w:rPr>
       </w:pPr>
     </w:p>
     <w:p>
       <w:pPr>
         <w:rPr>
-          <w:lang w:val="ru-BY"/>
+          <w:lang/>
         </w:rPr>
       </w:pPr>
     </w:p>
     <w:p>
       <w:pPr>
         <w:rPr>
-          <w:lang w:val="ru-BY"/>
+          <w:lang/>
         </w:rPr>
       </w:pPr>
     </w:p>
     <w:p>
       <w:pPr>
         <w:rPr>
-          <w:lang w:val="ru-BY"/>
+          <w:lang/>
         </w:rPr>
       </w:pPr>
     </w:p>
     <w:p>
       <w:pPr>
         <w:rPr>
-          <w:lang w:val="ru-BY"/>
+          <w:lang/>
         </w:rPr>
       </w:pPr>
     </w:p>
     <w:p>
       <w:pPr>
         <w:rPr>
-          <w:lang w:val="ru-BY"/>
+          <w:lang/>
         </w:rPr>
       </w:pPr>
     </w:p>
     <w:p>
       <w:pPr>
         <w:rPr>
-          <w:lang w:val="ru-BY"/>
+          <w:lang/>
         </w:rPr>
       </w:pPr>
     </w:p>
     <w:p>
       <w:pPr>
         <w:rPr>
-          <w:lang w:val="ru-BY"/>
+          <w:lang/>
         </w:rPr>
       </w:pPr>
     </w:p>
     <w:p>
       <w:pPr>
         <w:rPr>
-          <w:lang w:val="ru-BY"/>
+          <w:lang/>
         </w:rPr>
       </w:pPr>
     </w:p>
     <w:p>
       <w:pPr>
         <w:rPr>
-          <w:lang w:val="ru-BY"/>
+          <w:lang/>
         </w:rPr>
       </w:pPr>
     </w:p>
     <w:p>
       <w:pPr>
         <w:rPr>
-          <w:lang w:val="ru-BY"/>
+          <w:lang/>
         </w:rPr>
       </w:pPr>
     </w:p>
     <w:p>
       <w:pPr>
         <w:rPr>
-          <w:lang w:val="ru-BY"/>
+          <w:lang/>
         </w:rPr>
       </w:pPr>
     </w:p>
     <w:p>
       <w:pPr>
         <w:rPr>
-          <w:lang w:val="ru-BY"/>
+          <w:lang/>
         </w:rPr>
       </w:pPr>
     </w:p>
     <w:p>
       <w:pPr>
         <w:rPr>
-          <w:lang w:val="ru-BY"/>
+          <w:lang/>
         </w:rPr>
       </w:pPr>
     </w:p>
     <w:p>
       <w:pPr>
         <w:rPr>
-          <w:lang w:val="ru-BY"/>
+          <w:lang/>
         </w:rPr>
       </w:pPr>
     </w:p>
     <w:p>
       <w:pPr>
         <w:rPr>
-          <w:lang w:val="ru-BY"/>
+          <w:lang/>
         </w:rPr>
       </w:pPr>
     </w:p>
     <w:p>
       <w:pPr>
         <w:rPr>
-          <w:lang w:val="ru-BY"/>
+          <w:lang/>
         </w:rPr>
       </w:pPr>
     </w:p>
     <w:p>
       <w:pPr>
         <w:rPr>
-          <w:lang w:val="ru-BY"/>
+          <w:lang/>
         </w:rPr>
       </w:pPr>
     </w:p>
     <w:p>
       <w:pPr>
         <w:rPr>
-          <w:lang w:val="ru-BY"/>
+          <w:lang/>
         </w:rPr>
       </w:pPr>
     </w:p>
     <w:p>
       <w:pPr>
         <w:rPr>
-          <w:lang w:val="ru-BY"/>
+          <w:lang/>
         </w:rPr>
       </w:pPr>
     </w:p>
     <w:p>
       <w:pPr>
         <w:rPr>
-          <w:lang w:val="ru-BY"/>
+          <w:lang/>
+        </w:rPr>
+      </w:pPr>
+    </w:p>
+    <w:p>
+      <w:pPr>
+        <w:rPr>
+          <w:lang/>
+        </w:rPr>
+      </w:pPr>
+    </w:p>
+    <w:p>
+      <w:pPr>
+        <w:rPr>
+          <w:lang/>
+        </w:rPr>
+      </w:pPr>
+    </w:p>
+    <w:p>
+      <w:pPr>
+        <w:rPr>
+          <w:lang/>
         </w:rPr>
       </w:pPr>
     </w:p>
@@ -1394,17 +1406,16 @@
                 <w:color w:val="000000"/>
                 <w:sz w:val="24"/>
                 <w:szCs w:val="24"/>
-                <w:lang w:val="ru-BY" w:eastAsia="ru-BY"/>
-              </w:rPr>
-            </w:pPr>
-            <w:r>
-              <w:rPr>
-                <w:color w:val="000000"/>
-                <w:sz w:val="24"/>
-                <w:szCs w:val="24"/>
-                <w:lang w:val="ru-BY" w:eastAsia="ru-BY"/>
-              </w:rPr>
-              <w:lastRenderedPageBreak/>
+                <w:lang/>
+              </w:rPr>
+            </w:pPr>
+            <w:r>
+              <w:rPr>
+                <w:color w:val="000000"/>
+                <w:sz w:val="24"/>
+                <w:szCs w:val="24"/>
+                <w:lang/>
+              </w:rPr>
               <w:t>Наименование отдельных зданий, сооружений и видов работ</w:t>
             </w:r>
           </w:p>
@@ -1431,15 +1442,15 @@
                 <w:color w:val="000000"/>
                 <w:sz w:val="24"/>
                 <w:szCs w:val="24"/>
-                <w:lang w:val="ru-BY" w:eastAsia="ru-BY"/>
-              </w:rPr>
-            </w:pPr>
-            <w:r>
-              <w:rPr>
-                <w:color w:val="000000"/>
-                <w:sz w:val="24"/>
-                <w:szCs w:val="24"/>
-                <w:lang w:val="ru-BY" w:eastAsia="ru-BY"/>
+                <w:lang/>
+              </w:rPr>
+            </w:pPr>
+            <w:r>
+              <w:rPr>
+                <w:color w:val="000000"/>
+                <w:sz w:val="24"/>
+                <w:szCs w:val="24"/>
+                <w:lang/>
               </w:rPr>
               <w:t>Сметная стоимость, тыс. руб.</w:t>
             </w:r>
@@ -1466,15 +1477,15 @@
                 <w:color w:val="000000"/>
                 <w:sz w:val="24"/>
                 <w:szCs w:val="24"/>
-                <w:lang w:val="ru-BY" w:eastAsia="ru-BY"/>
-              </w:rPr>
-            </w:pPr>
-            <w:r>
-              <w:rPr>
-                <w:color w:val="000000"/>
-                <w:sz w:val="24"/>
-                <w:szCs w:val="24"/>
-                <w:lang w:val="ru-BY" w:eastAsia="ru-BY"/>
+                <w:lang/>
+              </w:rPr>
+            </w:pPr>
+            <w:r>
+              <w:rPr>
+                <w:color w:val="000000"/>
+                <w:sz w:val="24"/>
+                <w:szCs w:val="24"/>
+                <w:lang/>
               </w:rPr>
               <w:t>Распределение кап. вложений и объемов СМР по месяцам строительства, тыс. руб.</w:t>
             </w:r>
@@ -1507,7 +1518,7 @@
                 <w:color w:val="000000"/>
                 <w:sz w:val="24"/>
                 <w:szCs w:val="24"/>
-                <w:lang w:val="ru-BY" w:eastAsia="ru-BY"/>
+                <w:lang/>
               </w:rPr>
             </w:pPr>
           </w:p>
@@ -1533,15 +1544,15 @@
                 <w:color w:val="000000"/>
                 <w:sz w:val="24"/>
                 <w:szCs w:val="24"/>
-                <w:lang w:val="ru-BY" w:eastAsia="ru-BY"/>
-              </w:rPr>
-            </w:pPr>
-            <w:r>
-              <w:rPr>
-                <w:color w:val="000000"/>
-                <w:sz w:val="24"/>
-                <w:szCs w:val="24"/>
-                <w:lang w:val="ru-BY" w:eastAsia="ru-BY"/>
+                <w:lang/>
+              </w:rPr>
+            </w:pPr>
+            <w:r>
+              <w:rPr>
+                <w:color w:val="000000"/>
+                <w:sz w:val="24"/>
+                <w:szCs w:val="24"/>
+                <w:lang/>
               </w:rPr>
               <w:t>всего</w:t>
             </w:r>
@@ -1568,15 +1579,15 @@
                 <w:color w:val="000000"/>
                 <w:sz w:val="24"/>
                 <w:szCs w:val="24"/>
-                <w:lang w:val="ru-BY" w:eastAsia="ru-BY"/>
-              </w:rPr>
-            </w:pPr>
-            <w:r>
-              <w:rPr>
-                <w:color w:val="000000"/>
-                <w:sz w:val="24"/>
-                <w:szCs w:val="24"/>
-                <w:lang w:val="ru-BY" w:eastAsia="ru-BY"/>
+                <w:lang/>
+              </w:rPr>
+            </w:pPr>
+            <w:r>
+              <w:rPr>
+                <w:color w:val="000000"/>
+                <w:sz w:val="24"/>
+                <w:szCs w:val="24"/>
+                <w:lang/>
               </w:rPr>
               <w:t>в т.ч. СМР</w:t>
             </w:r>
@@ -1602,15 +1613,15 @@
                 <w:color w:val="000000"/>
                 <w:sz w:val="24"/>
                 <w:szCs w:val="24"/>
-                <w:lang w:val="en-US" w:eastAsia="ru-BY"/>
-              </w:rPr>
-            </w:pPr>
-            <w:r>
-              <w:rPr>
-                <w:color w:val="000000"/>
-                <w:sz w:val="24"/>
-                <w:szCs w:val="24"/>
-                <w:lang w:val="en-US" w:eastAsia="ru-BY"/>
+                <w:lang w:val="en-US"/>
+              </w:rPr>
+            </w:pPr>
+            <w:r>
+              <w:rPr>
+                <w:color w:val="000000"/>
+                <w:sz w:val="24"/>
+                <w:szCs w:val="24"/>
+                <w:lang w:val="en-US"/>
               </w:rPr>
               <w:t>D</w:t>
             </w:r>
@@ -1619,7 +1630,7 @@
                 <w:color w:val="000000"/>
                 <w:sz w:val="24"/>
                 <w:szCs w:val="24"/>
-                <w:lang w:val="en-US" w:eastAsia="ru-BY"/>
+                <w:lang w:val="en-US"/>
               </w:rPr>
               <w:t>0</w:t>
             </w:r>
@@ -1650,15 +1661,15 @@
                 <w:color w:val="000000"/>
                 <w:sz w:val="24"/>
                 <w:szCs w:val="24"/>
-                <w:lang w:val="en-US" w:eastAsia="ru-BY"/>
-              </w:rPr>
-            </w:pPr>
-            <w:r>
-              <w:rPr>
-                <w:color w:val="000000"/>
-                <w:sz w:val="24"/>
-                <w:szCs w:val="24"/>
-                <w:lang w:val="en-US" w:eastAsia="ru-BY"/>
+                <w:lang w:val="en-US"/>
+              </w:rPr>
+            </w:pPr>
+            <w:r>
+              <w:rPr>
+                <w:color w:val="000000"/>
+                <w:sz w:val="24"/>
+                <w:szCs w:val="24"/>
+                <w:lang w:val="en-US"/>
               </w:rPr>
               <w:t>WN</w:t>
             </w:r>
@@ -1684,15 +1695,15 @@
                 <w:color w:val="000000"/>
                 <w:sz w:val="24"/>
                 <w:szCs w:val="24"/>
-                <w:lang w:val="en-US" w:eastAsia="ru-BY"/>
-              </w:rPr>
-            </w:pPr>
-            <w:r>
-              <w:rPr>
-                <w:color w:val="000000"/>
-                <w:sz w:val="24"/>
-                <w:szCs w:val="24"/>
-                <w:lang w:val="en-US" w:eastAsia="ru-BY"/>
+                <w:lang w:val="en-US"/>
+              </w:rPr>
+            </w:pPr>
+            <w:r>
+              <w:rPr>
+                <w:color w:val="000000"/>
+                <w:sz w:val="24"/>
+                <w:szCs w:val="24"/>
+                <w:lang w:val="en-US"/>
               </w:rPr>
               <w:t>TC</w:t>
             </w:r>
@@ -1718,15 +1729,15 @@
                 <w:color w:val="000000"/>
                 <w:sz w:val="24"/>
                 <w:szCs w:val="24"/>
-                <w:lang w:val="en-US" w:eastAsia="ru-BY"/>
-              </w:rPr>
-            </w:pPr>
-            <w:r>
-              <w:rPr>
-                <w:color w:val="000000"/>
-                <w:sz w:val="24"/>
-                <w:szCs w:val="24"/>
-                <w:lang w:val="en-US" w:eastAsia="ru-BY"/>
+                <w:lang w:val="en-US"/>
+              </w:rPr>
+            </w:pPr>
+            <w:r>
+              <w:rPr>
+                <w:color w:val="000000"/>
+                <w:sz w:val="24"/>
+                <w:szCs w:val="24"/>
+                <w:lang w:val="en-US"/>
               </w:rPr>
               <w:t>TIC</w:t>
             </w:r>
@@ -1752,7 +1763,7 @@
                 <w:sz w:val="24"/>
                 <w:szCs w:val="24"/>
                 <w:u w:val="single"/>
-                <w:lang w:val="en-US" w:eastAsia="ru-BY"/>
+                <w:lang w:val="en-US"/>
               </w:rPr>
             </w:pPr>
             <w:r>
@@ -1761,7 +1772,7 @@
                 <w:sz w:val="24"/>
                 <w:szCs w:val="24"/>
                 <w:u w:val="single"/>
-                <w:lang w:val="en-US" w:eastAsia="ru-BY"/>
+                <w:lang w:val="en-US"/>
               </w:rPr>
               <w:t>IV0</w:t>
             </w:r>
@@ -1794,7 +1805,7 @@
                 <w:color w:val="000000"/>
                 <w:sz w:val="24"/>
                 <w:szCs w:val="24"/>
-                <w:lang w:val="ru-BY" w:eastAsia="ru-BY"/>
+                <w:lang/>
               </w:rPr>
             </w:pPr>
           </w:p>
@@ -1821,7 +1832,7 @@
                 <w:color w:val="000000"/>
                 <w:sz w:val="24"/>
                 <w:szCs w:val="24"/>
-                <w:lang w:val="ru-BY" w:eastAsia="ru-BY"/>
+                <w:lang/>
               </w:rPr>
             </w:pPr>
           </w:p>
@@ -1848,7 +1859,7 @@
                 <w:color w:val="000000"/>
                 <w:sz w:val="24"/>
                 <w:szCs w:val="24"/>
-                <w:lang w:val="ru-BY" w:eastAsia="ru-BY"/>
+                <w:lang/>
               </w:rPr>
             </w:pPr>
           </w:p>
@@ -1873,15 +1884,15 @@
                 <w:color w:val="000000"/>
                 <w:sz w:val="24"/>
                 <w:szCs w:val="24"/>
-                <w:lang w:val="ru-BY" w:eastAsia="ru-BY"/>
-              </w:rPr>
-            </w:pPr>
-            <w:r>
-              <w:rPr>
-                <w:color w:val="000000"/>
-                <w:sz w:val="24"/>
-                <w:szCs w:val="24"/>
-                <w:lang w:val="en-US" w:eastAsia="ru-BY"/>
+                <w:lang/>
+              </w:rPr>
+            </w:pPr>
+            <w:r>
+              <w:rPr>
+                <w:color w:val="000000"/>
+                <w:sz w:val="24"/>
+                <w:szCs w:val="24"/>
+                <w:lang w:val="en-US"/>
               </w:rPr>
               <w:t>IWV0</w:t>
             </w:r>
@@ -1911,15 +1922,15 @@
                 <w:color w:val="000000"/>
                 <w:sz w:val="24"/>
                 <w:szCs w:val="24"/>
-                <w:lang w:val="en-US" w:eastAsia="ru-BY"/>
-              </w:rPr>
-            </w:pPr>
-            <w:r>
-              <w:rPr>
-                <w:color w:val="000000"/>
-                <w:sz w:val="24"/>
-                <w:szCs w:val="24"/>
-                <w:lang w:val="en-US" w:eastAsia="ru-BY"/>
+                <w:lang w:val="en-US"/>
+              </w:rPr>
+            </w:pPr>
+            <w:r>
+              <w:rPr>
+                <w:color w:val="000000"/>
+                <w:sz w:val="24"/>
+                <w:szCs w:val="24"/>
+                <w:lang w:val="en-US"/>
               </w:rPr>
               <w:t>WN</w:t>
             </w:r>
@@ -1944,15 +1955,15 @@
                 <w:color w:val="000000"/>
                 <w:sz w:val="24"/>
                 <w:szCs w:val="24"/>
-                <w:lang w:val="en-US" w:eastAsia="ru-BY"/>
-              </w:rPr>
-            </w:pPr>
-            <w:r>
-              <w:rPr>
-                <w:color w:val="000000"/>
-                <w:sz w:val="24"/>
-                <w:szCs w:val="24"/>
-                <w:lang w:val="en-US" w:eastAsia="ru-BY"/>
+                <w:lang w:val="en-US"/>
+              </w:rPr>
+            </w:pPr>
+            <w:r>
+              <w:rPr>
+                <w:color w:val="000000"/>
+                <w:sz w:val="24"/>
+                <w:szCs w:val="24"/>
+                <w:lang w:val="en-US"/>
               </w:rPr>
               <w:t>TC</w:t>
             </w:r>
@@ -1977,15 +1988,15 @@
                 <w:color w:val="000000"/>
                 <w:sz w:val="24"/>
                 <w:szCs w:val="24"/>
-                <w:lang w:val="en-US" w:eastAsia="ru-BY"/>
-              </w:rPr>
-            </w:pPr>
-            <w:r>
-              <w:rPr>
-                <w:color w:val="000000"/>
-                <w:sz w:val="24"/>
-                <w:szCs w:val="24"/>
-                <w:lang w:val="en-US" w:eastAsia="ru-BY"/>
+                <w:lang w:val="en-US"/>
+              </w:rPr>
+            </w:pPr>
+            <w:r>
+              <w:rPr>
+                <w:color w:val="000000"/>
+                <w:sz w:val="24"/>
+                <w:szCs w:val="24"/>
+                <w:lang w:val="en-US"/>
               </w:rPr>
               <w:t>TIC</w:t>
             </w:r>
@@ -2010,7 +2021,7 @@
                 <w:sz w:val="24"/>
                 <w:szCs w:val="24"/>
                 <w:u w:val="single"/>
-                <w:lang w:val="en-US" w:eastAsia="ru-BY"/>
+                <w:lang w:val="en-US"/>
               </w:rPr>
             </w:pPr>
             <w:r>
@@ -2019,7 +2030,7 @@
                 <w:sz w:val="24"/>
                 <w:szCs w:val="24"/>
                 <w:u w:val="single"/>
-                <w:lang w:val="en-US" w:eastAsia="ru-BY"/>
+                <w:lang w:val="en-US"/>
               </w:rPr>
               <w:t>IV0</w:t>
             </w:r>
@@ -2050,7 +2061,7 @@
                 <w:color w:val="000000"/>
                 <w:sz w:val="24"/>
                 <w:szCs w:val="24"/>
-                <w:lang w:val="ru-BY" w:eastAsia="ru-BY"/>
+                <w:lang/>
               </w:rPr>
             </w:pPr>
           </w:p>
@@ -2075,7 +2086,7 @@
                 <w:color w:val="000000"/>
                 <w:sz w:val="24"/>
                 <w:szCs w:val="24"/>
-                <w:lang w:val="ru-BY" w:eastAsia="ru-BY"/>
+                <w:lang/>
               </w:rPr>
             </w:pPr>
           </w:p>
@@ -2100,7 +2111,7 @@
                 <w:color w:val="000000"/>
                 <w:sz w:val="24"/>
                 <w:szCs w:val="24"/>
-                <w:lang w:val="ru-BY" w:eastAsia="ru-BY"/>
+                <w:lang/>
               </w:rPr>
             </w:pPr>
           </w:p>
@@ -2124,15 +2135,15 @@
                 <w:color w:val="000000"/>
                 <w:sz w:val="24"/>
                 <w:szCs w:val="24"/>
-                <w:lang w:val="ru-BY" w:eastAsia="ru-BY"/>
-              </w:rPr>
-            </w:pPr>
-            <w:r>
-              <w:rPr>
-                <w:color w:val="000000"/>
-                <w:sz w:val="24"/>
-                <w:szCs w:val="24"/>
-                <w:lang w:val="en-US" w:eastAsia="ru-BY"/>
+                <w:lang/>
+              </w:rPr>
+            </w:pPr>
+            <w:r>
+              <w:rPr>
+                <w:color w:val="000000"/>
+                <w:sz w:val="24"/>
+                <w:szCs w:val="24"/>
+                <w:lang w:val="en-US"/>
               </w:rPr>
               <w:t>IWV0</w:t>
             </w:r>
@@ -2162,15 +2173,15 @@
                 <w:color w:val="000000"/>
                 <w:sz w:val="24"/>
                 <w:szCs w:val="24"/>
-                <w:lang w:val="en-US" w:eastAsia="ru-BY"/>
-              </w:rPr>
-            </w:pPr>
-            <w:r>
-              <w:rPr>
-                <w:color w:val="000000"/>
-                <w:sz w:val="24"/>
-                <w:szCs w:val="24"/>
-                <w:lang w:val="en-US" w:eastAsia="ru-BY"/>
+                <w:lang w:val="en-US"/>
+              </w:rPr>
+            </w:pPr>
+            <w:r>
+              <w:rPr>
+                <w:color w:val="000000"/>
+                <w:sz w:val="24"/>
+                <w:szCs w:val="24"/>
+                <w:lang w:val="en-US"/>
               </w:rPr>
               <w:t>WN</w:t>
             </w:r>
@@ -2195,15 +2206,15 @@
                 <w:color w:val="000000"/>
                 <w:sz w:val="24"/>
                 <w:szCs w:val="24"/>
-                <w:lang w:val="en-US" w:eastAsia="ru-BY"/>
-              </w:rPr>
-            </w:pPr>
-            <w:r>
-              <w:rPr>
-                <w:color w:val="000000"/>
-                <w:sz w:val="24"/>
-                <w:szCs w:val="24"/>
-                <w:lang w:val="en-US" w:eastAsia="ru-BY"/>
+                <w:lang w:val="en-US"/>
+              </w:rPr>
+            </w:pPr>
+            <w:r>
+              <w:rPr>
+                <w:color w:val="000000"/>
+                <w:sz w:val="24"/>
+                <w:szCs w:val="24"/>
+                <w:lang w:val="en-US"/>
               </w:rPr>
               <w:t>TC</w:t>
             </w:r>
@@ -2228,15 +2239,15 @@
                 <w:color w:val="000000"/>
                 <w:sz w:val="24"/>
                 <w:szCs w:val="24"/>
-                <w:lang w:val="en-US" w:eastAsia="ru-BY"/>
-              </w:rPr>
-            </w:pPr>
-            <w:r>
-              <w:rPr>
-                <w:color w:val="000000"/>
-                <w:sz w:val="24"/>
-                <w:szCs w:val="24"/>
-                <w:lang w:val="en-US" w:eastAsia="ru-BY"/>
+                <w:lang w:val="en-US"/>
+              </w:rPr>
+            </w:pPr>
+            <w:r>
+              <w:rPr>
+                <w:color w:val="000000"/>
+                <w:sz w:val="24"/>
+                <w:szCs w:val="24"/>
+                <w:lang w:val="en-US"/>
               </w:rPr>
               <w:t>TIC</w:t>
             </w:r>
@@ -2261,7 +2272,7 @@
                 <w:sz w:val="24"/>
                 <w:szCs w:val="24"/>
                 <w:u w:val="single"/>
-                <w:lang w:val="en-US" w:eastAsia="ru-BY"/>
+                <w:lang w:val="en-US"/>
               </w:rPr>
             </w:pPr>
             <w:r>
@@ -2270,7 +2281,7 @@
                 <w:sz w:val="24"/>
                 <w:szCs w:val="24"/>
                 <w:u w:val="single"/>
-                <w:lang w:val="en-US" w:eastAsia="ru-BY"/>
+                <w:lang w:val="en-US"/>
               </w:rPr>
               <w:t>IV0</w:t>
             </w:r>
@@ -2301,7 +2312,7 @@
                 <w:color w:val="000000"/>
                 <w:sz w:val="24"/>
                 <w:szCs w:val="24"/>
-                <w:lang w:val="ru-BY" w:eastAsia="ru-BY"/>
+                <w:lang/>
               </w:rPr>
             </w:pPr>
           </w:p>
@@ -2326,7 +2337,7 @@
                 <w:color w:val="000000"/>
                 <w:sz w:val="24"/>
                 <w:szCs w:val="24"/>
-                <w:lang w:val="ru-BY" w:eastAsia="ru-BY"/>
+                <w:lang/>
               </w:rPr>
             </w:pPr>
           </w:p>
@@ -2351,7 +2362,7 @@
                 <w:color w:val="000000"/>
                 <w:sz w:val="24"/>
                 <w:szCs w:val="24"/>
-                <w:lang w:val="ru-BY" w:eastAsia="ru-BY"/>
+                <w:lang/>
               </w:rPr>
             </w:pPr>
           </w:p>
@@ -2375,15 +2386,15 @@
                 <w:color w:val="000000"/>
                 <w:sz w:val="24"/>
                 <w:szCs w:val="24"/>
-                <w:lang w:val="ru-BY" w:eastAsia="ru-BY"/>
-              </w:rPr>
-            </w:pPr>
-            <w:r>
-              <w:rPr>
-                <w:color w:val="000000"/>
-                <w:sz w:val="24"/>
-                <w:szCs w:val="24"/>
-                <w:lang w:val="en-US" w:eastAsia="ru-BY"/>
+                <w:lang/>
+              </w:rPr>
+            </w:pPr>
+            <w:r>
+              <w:rPr>
+                <w:color w:val="000000"/>
+                <w:sz w:val="24"/>
+                <w:szCs w:val="24"/>
+                <w:lang w:val="en-US"/>
               </w:rPr>
               <w:t>IWV0</w:t>
             </w:r>
@@ -2413,15 +2424,15 @@
                 <w:color w:val="000000"/>
                 <w:sz w:val="24"/>
                 <w:szCs w:val="24"/>
-                <w:lang w:val="en-US" w:eastAsia="ru-BY"/>
-              </w:rPr>
-            </w:pPr>
-            <w:r>
-              <w:rPr>
-                <w:color w:val="000000"/>
-                <w:sz w:val="24"/>
-                <w:szCs w:val="24"/>
-                <w:lang w:val="en-US" w:eastAsia="ru-BY"/>
+                <w:lang w:val="en-US"/>
+              </w:rPr>
+            </w:pPr>
+            <w:r>
+              <w:rPr>
+                <w:color w:val="000000"/>
+                <w:sz w:val="24"/>
+                <w:szCs w:val="24"/>
+                <w:lang w:val="en-US"/>
               </w:rPr>
               <w:t>WN</w:t>
             </w:r>
@@ -2446,15 +2457,15 @@
                 <w:color w:val="000000"/>
                 <w:sz w:val="24"/>
                 <w:szCs w:val="24"/>
-                <w:lang w:val="en-US" w:eastAsia="ru-BY"/>
-              </w:rPr>
-            </w:pPr>
-            <w:r>
-              <w:rPr>
-                <w:color w:val="000000"/>
-                <w:sz w:val="24"/>
-                <w:szCs w:val="24"/>
-                <w:lang w:val="en-US" w:eastAsia="ru-BY"/>
+                <w:lang w:val="en-US"/>
+              </w:rPr>
+            </w:pPr>
+            <w:r>
+              <w:rPr>
+                <w:color w:val="000000"/>
+                <w:sz w:val="24"/>
+                <w:szCs w:val="24"/>
+                <w:lang w:val="en-US"/>
               </w:rPr>
               <w:t>TC</w:t>
             </w:r>
@@ -2479,15 +2490,15 @@
                 <w:color w:val="000000"/>
                 <w:sz w:val="24"/>
                 <w:szCs w:val="24"/>
-                <w:lang w:val="en-US" w:eastAsia="ru-BY"/>
-              </w:rPr>
-            </w:pPr>
-            <w:r>
-              <w:rPr>
-                <w:color w:val="000000"/>
-                <w:sz w:val="24"/>
-                <w:szCs w:val="24"/>
-                <w:lang w:val="en-US" w:eastAsia="ru-BY"/>
+                <w:lang w:val="en-US"/>
+              </w:rPr>
+            </w:pPr>
+            <w:r>
+              <w:rPr>
+                <w:color w:val="000000"/>
+                <w:sz w:val="24"/>
+                <w:szCs w:val="24"/>
+                <w:lang w:val="en-US"/>
               </w:rPr>
               <w:t>TIC</w:t>
             </w:r>
@@ -2512,7 +2523,7 @@
                 <w:sz w:val="24"/>
                 <w:szCs w:val="24"/>
                 <w:u w:val="single"/>
-                <w:lang w:val="en-US" w:eastAsia="ru-BY"/>
+                <w:lang w:val="en-US"/>
               </w:rPr>
             </w:pPr>
             <w:r>
@@ -2521,7 +2532,7 @@
                 <w:sz w:val="24"/>
                 <w:szCs w:val="24"/>
                 <w:u w:val="single"/>
-                <w:lang w:val="en-US" w:eastAsia="ru-BY"/>
+                <w:lang w:val="en-US"/>
               </w:rPr>
               <w:t>IV0</w:t>
             </w:r>
@@ -2552,7 +2563,7 @@
                 <w:color w:val="000000"/>
                 <w:sz w:val="24"/>
                 <w:szCs w:val="24"/>
-                <w:lang w:val="ru-BY" w:eastAsia="ru-BY"/>
+                <w:lang/>
               </w:rPr>
             </w:pPr>
           </w:p>
@@ -2577,7 +2588,7 @@
                 <w:color w:val="000000"/>
                 <w:sz w:val="24"/>
                 <w:szCs w:val="24"/>
-                <w:lang w:val="ru-BY" w:eastAsia="ru-BY"/>
+                <w:lang/>
               </w:rPr>
             </w:pPr>
           </w:p>
@@ -2602,7 +2613,7 @@
                 <w:color w:val="000000"/>
                 <w:sz w:val="24"/>
                 <w:szCs w:val="24"/>
-                <w:lang w:val="ru-BY" w:eastAsia="ru-BY"/>
+                <w:lang/>
               </w:rPr>
             </w:pPr>
           </w:p>
@@ -2626,15 +2637,15 @@
                 <w:color w:val="000000"/>
                 <w:sz w:val="24"/>
                 <w:szCs w:val="24"/>
-                <w:lang w:val="ru-BY" w:eastAsia="ru-BY"/>
-              </w:rPr>
-            </w:pPr>
-            <w:r>
-              <w:rPr>
-                <w:color w:val="000000"/>
-                <w:sz w:val="24"/>
-                <w:szCs w:val="24"/>
-                <w:lang w:val="en-US" w:eastAsia="ru-BY"/>
+                <w:lang/>
+              </w:rPr>
+            </w:pPr>
+            <w:r>
+              <w:rPr>
+                <w:color w:val="000000"/>
+                <w:sz w:val="24"/>
+                <w:szCs w:val="24"/>
+                <w:lang w:val="en-US"/>
               </w:rPr>
               <w:t>IWV0</w:t>
             </w:r>
@@ -2664,15 +2675,15 @@
                 <w:color w:val="000000"/>
                 <w:sz w:val="24"/>
                 <w:szCs w:val="24"/>
-                <w:lang w:val="en-US" w:eastAsia="ru-BY"/>
-              </w:rPr>
-            </w:pPr>
-            <w:r>
-              <w:rPr>
-                <w:color w:val="000000"/>
-                <w:sz w:val="24"/>
-                <w:szCs w:val="24"/>
-                <w:lang w:val="en-US" w:eastAsia="ru-BY"/>
+                <w:lang w:val="en-US"/>
+              </w:rPr>
+            </w:pPr>
+            <w:r>
+              <w:rPr>
+                <w:color w:val="000000"/>
+                <w:sz w:val="24"/>
+                <w:szCs w:val="24"/>
+                <w:lang w:val="en-US"/>
               </w:rPr>
               <w:t>WN</w:t>
             </w:r>
@@ -2697,15 +2708,15 @@
                 <w:color w:val="000000"/>
                 <w:sz w:val="24"/>
                 <w:szCs w:val="24"/>
-                <w:lang w:val="en-US" w:eastAsia="ru-BY"/>
-              </w:rPr>
-            </w:pPr>
-            <w:r>
-              <w:rPr>
-                <w:color w:val="000000"/>
-                <w:sz w:val="24"/>
-                <w:szCs w:val="24"/>
-                <w:lang w:val="en-US" w:eastAsia="ru-BY"/>
+                <w:lang w:val="en-US"/>
+              </w:rPr>
+            </w:pPr>
+            <w:r>
+              <w:rPr>
+                <w:color w:val="000000"/>
+                <w:sz w:val="24"/>
+                <w:szCs w:val="24"/>
+                <w:lang w:val="en-US"/>
               </w:rPr>
               <w:t>TC</w:t>
             </w:r>
@@ -2730,15 +2741,15 @@
                 <w:color w:val="000000"/>
                 <w:sz w:val="24"/>
                 <w:szCs w:val="24"/>
-                <w:lang w:val="en-US" w:eastAsia="ru-BY"/>
-              </w:rPr>
-            </w:pPr>
-            <w:r>
-              <w:rPr>
-                <w:color w:val="000000"/>
-                <w:sz w:val="24"/>
-                <w:szCs w:val="24"/>
-                <w:lang w:val="en-US" w:eastAsia="ru-BY"/>
+                <w:lang w:val="en-US"/>
+              </w:rPr>
+            </w:pPr>
+            <w:r>
+              <w:rPr>
+                <w:color w:val="000000"/>
+                <w:sz w:val="24"/>
+                <w:szCs w:val="24"/>
+                <w:lang w:val="en-US"/>
               </w:rPr>
               <w:t>TIC</w:t>
             </w:r>
@@ -2763,7 +2774,7 @@
                 <w:sz w:val="24"/>
                 <w:szCs w:val="24"/>
                 <w:u w:val="single"/>
-                <w:lang w:val="en-US" w:eastAsia="ru-BY"/>
+                <w:lang w:val="en-US"/>
               </w:rPr>
             </w:pPr>
             <w:r>
@@ -2772,7 +2783,7 @@
                 <w:sz w:val="24"/>
                 <w:szCs w:val="24"/>
                 <w:u w:val="single"/>
-                <w:lang w:val="en-US" w:eastAsia="ru-BY"/>
+                <w:lang w:val="en-US"/>
               </w:rPr>
               <w:t>IV0</w:t>
             </w:r>
@@ -2803,7 +2814,7 @@
                 <w:color w:val="000000"/>
                 <w:sz w:val="24"/>
                 <w:szCs w:val="24"/>
-                <w:lang w:val="ru-BY" w:eastAsia="ru-BY"/>
+                <w:lang/>
               </w:rPr>
             </w:pPr>
           </w:p>
@@ -2828,7 +2839,7 @@
                 <w:color w:val="000000"/>
                 <w:sz w:val="24"/>
                 <w:szCs w:val="24"/>
-                <w:lang w:val="ru-BY" w:eastAsia="ru-BY"/>
+                <w:lang/>
               </w:rPr>
             </w:pPr>
           </w:p>
@@ -2853,7 +2864,7 @@
                 <w:color w:val="000000"/>
                 <w:sz w:val="24"/>
                 <w:szCs w:val="24"/>
-                <w:lang w:val="ru-BY" w:eastAsia="ru-BY"/>
+                <w:lang/>
               </w:rPr>
             </w:pPr>
           </w:p>
@@ -2877,15 +2888,15 @@
                 <w:color w:val="000000"/>
                 <w:sz w:val="24"/>
                 <w:szCs w:val="24"/>
-                <w:lang w:val="ru-BY" w:eastAsia="ru-BY"/>
-              </w:rPr>
-            </w:pPr>
-            <w:r>
-              <w:rPr>
-                <w:color w:val="000000"/>
-                <w:sz w:val="24"/>
-                <w:szCs w:val="24"/>
-                <w:lang w:val="en-US" w:eastAsia="ru-BY"/>
+                <w:lang/>
+              </w:rPr>
+            </w:pPr>
+            <w:r>
+              <w:rPr>
+                <w:color w:val="000000"/>
+                <w:sz w:val="24"/>
+                <w:szCs w:val="24"/>
+                <w:lang w:val="en-US"/>
               </w:rPr>
               <w:t>IWV0</w:t>
             </w:r>
@@ -2915,15 +2926,15 @@
                 <w:color w:val="000000"/>
                 <w:sz w:val="24"/>
                 <w:szCs w:val="24"/>
-                <w:lang w:val="en-US" w:eastAsia="ru-BY"/>
-              </w:rPr>
-            </w:pPr>
-            <w:r>
-              <w:rPr>
-                <w:color w:val="000000"/>
-                <w:sz w:val="24"/>
-                <w:szCs w:val="24"/>
-                <w:lang w:val="en-US" w:eastAsia="ru-BY"/>
+                <w:lang w:val="en-US"/>
+              </w:rPr>
+            </w:pPr>
+            <w:r>
+              <w:rPr>
+                <w:color w:val="000000"/>
+                <w:sz w:val="24"/>
+                <w:szCs w:val="24"/>
+                <w:lang w:val="en-US"/>
               </w:rPr>
               <w:t>WN</w:t>
             </w:r>
@@ -2948,15 +2959,15 @@
                 <w:color w:val="000000"/>
                 <w:sz w:val="24"/>
                 <w:szCs w:val="24"/>
-                <w:lang w:val="en-US" w:eastAsia="ru-BY"/>
-              </w:rPr>
-            </w:pPr>
-            <w:r>
-              <w:rPr>
-                <w:color w:val="000000"/>
-                <w:sz w:val="24"/>
-                <w:szCs w:val="24"/>
-                <w:lang w:val="en-US" w:eastAsia="ru-BY"/>
+                <w:lang w:val="en-US"/>
+              </w:rPr>
+            </w:pPr>
+            <w:r>
+              <w:rPr>
+                <w:color w:val="000000"/>
+                <w:sz w:val="24"/>
+                <w:szCs w:val="24"/>
+                <w:lang w:val="en-US"/>
               </w:rPr>
               <w:t>TC</w:t>
             </w:r>
@@ -2981,15 +2992,15 @@
                 <w:color w:val="000000"/>
                 <w:sz w:val="24"/>
                 <w:szCs w:val="24"/>
-                <w:lang w:val="en-US" w:eastAsia="ru-BY"/>
-              </w:rPr>
-            </w:pPr>
-            <w:r>
-              <w:rPr>
-                <w:color w:val="000000"/>
-                <w:sz w:val="24"/>
-                <w:szCs w:val="24"/>
-                <w:lang w:val="en-US" w:eastAsia="ru-BY"/>
+                <w:lang w:val="en-US"/>
+              </w:rPr>
+            </w:pPr>
+            <w:r>
+              <w:rPr>
+                <w:color w:val="000000"/>
+                <w:sz w:val="24"/>
+                <w:szCs w:val="24"/>
+                <w:lang w:val="en-US"/>
               </w:rPr>
               <w:t>TIC</w:t>
             </w:r>
@@ -3014,7 +3025,7 @@
                 <w:sz w:val="24"/>
                 <w:szCs w:val="24"/>
                 <w:u w:val="single"/>
-                <w:lang w:val="en-US" w:eastAsia="ru-BY"/>
+                <w:lang w:val="en-US"/>
               </w:rPr>
             </w:pPr>
             <w:r>
@@ -3023,7 +3034,7 @@
                 <w:sz w:val="24"/>
                 <w:szCs w:val="24"/>
                 <w:u w:val="single"/>
-                <w:lang w:val="en-US" w:eastAsia="ru-BY"/>
+                <w:lang w:val="en-US"/>
               </w:rPr>
               <w:t>IV0</w:t>
             </w:r>
@@ -3054,7 +3065,7 @@
                 <w:color w:val="000000"/>
                 <w:sz w:val="24"/>
                 <w:szCs w:val="24"/>
-                <w:lang w:val="ru-BY" w:eastAsia="ru-BY"/>
+                <w:lang/>
               </w:rPr>
             </w:pPr>
           </w:p>
@@ -3079,7 +3090,7 @@
                 <w:color w:val="000000"/>
                 <w:sz w:val="24"/>
                 <w:szCs w:val="24"/>
-                <w:lang w:val="ru-BY" w:eastAsia="ru-BY"/>
+                <w:lang/>
               </w:rPr>
             </w:pPr>
           </w:p>
@@ -3104,7 +3115,7 @@
                 <w:color w:val="000000"/>
                 <w:sz w:val="24"/>
                 <w:szCs w:val="24"/>
-                <w:lang w:val="ru-BY" w:eastAsia="ru-BY"/>
+                <w:lang/>
               </w:rPr>
             </w:pPr>
           </w:p>
@@ -3128,15 +3139,15 @@
                 <w:color w:val="000000"/>
                 <w:sz w:val="24"/>
                 <w:szCs w:val="24"/>
-                <w:lang w:val="ru-BY" w:eastAsia="ru-BY"/>
-              </w:rPr>
-            </w:pPr>
-            <w:r>
-              <w:rPr>
-                <w:color w:val="000000"/>
-                <w:sz w:val="24"/>
-                <w:szCs w:val="24"/>
-                <w:lang w:val="en-US" w:eastAsia="ru-BY"/>
+                <w:lang/>
+              </w:rPr>
+            </w:pPr>
+            <w:r>
+              <w:rPr>
+                <w:color w:val="000000"/>
+                <w:sz w:val="24"/>
+                <w:szCs w:val="24"/>
+                <w:lang w:val="en-US"/>
               </w:rPr>
               <w:t>IWV0</w:t>
             </w:r>
@@ -3166,15 +3177,15 @@
                 <w:color w:val="000000"/>
                 <w:sz w:val="24"/>
                 <w:szCs w:val="24"/>
-                <w:lang w:val="en-US" w:eastAsia="ru-BY"/>
-              </w:rPr>
-            </w:pPr>
-            <w:r>
-              <w:rPr>
-                <w:color w:val="000000"/>
-                <w:sz w:val="24"/>
-                <w:szCs w:val="24"/>
-                <w:lang w:val="en-US" w:eastAsia="ru-BY"/>
+                <w:lang w:val="en-US"/>
+              </w:rPr>
+            </w:pPr>
+            <w:r>
+              <w:rPr>
+                <w:color w:val="000000"/>
+                <w:sz w:val="24"/>
+                <w:szCs w:val="24"/>
+                <w:lang w:val="en-US"/>
               </w:rPr>
               <w:t>WN</w:t>
             </w:r>
@@ -3199,15 +3210,15 @@
                 <w:color w:val="000000"/>
                 <w:sz w:val="24"/>
                 <w:szCs w:val="24"/>
-                <w:lang w:val="en-US" w:eastAsia="ru-BY"/>
-              </w:rPr>
-            </w:pPr>
-            <w:r>
-              <w:rPr>
-                <w:color w:val="000000"/>
-                <w:sz w:val="24"/>
-                <w:szCs w:val="24"/>
-                <w:lang w:val="en-US" w:eastAsia="ru-BY"/>
+                <w:lang w:val="en-US"/>
+              </w:rPr>
+            </w:pPr>
+            <w:r>
+              <w:rPr>
+                <w:color w:val="000000"/>
+                <w:sz w:val="24"/>
+                <w:szCs w:val="24"/>
+                <w:lang w:val="en-US"/>
               </w:rPr>
               <w:t>TC</w:t>
             </w:r>
@@ -3232,15 +3243,15 @@
                 <w:color w:val="000000"/>
                 <w:sz w:val="24"/>
                 <w:szCs w:val="24"/>
-                <w:lang w:val="en-US" w:eastAsia="ru-BY"/>
-              </w:rPr>
-            </w:pPr>
-            <w:r>
-              <w:rPr>
-                <w:color w:val="000000"/>
-                <w:sz w:val="24"/>
-                <w:szCs w:val="24"/>
-                <w:lang w:val="en-US" w:eastAsia="ru-BY"/>
+                <w:lang w:val="en-US"/>
+              </w:rPr>
+            </w:pPr>
+            <w:r>
+              <w:rPr>
+                <w:color w:val="000000"/>
+                <w:sz w:val="24"/>
+                <w:szCs w:val="24"/>
+                <w:lang w:val="en-US"/>
               </w:rPr>
               <w:t>TIC</w:t>
             </w:r>
@@ -3265,7 +3276,7 @@
                 <w:sz w:val="24"/>
                 <w:szCs w:val="24"/>
                 <w:u w:val="single"/>
-                <w:lang w:val="en-US" w:eastAsia="ru-BY"/>
+                <w:lang w:val="en-US"/>
               </w:rPr>
             </w:pPr>
             <w:r>
@@ -3274,7 +3285,7 @@
                 <w:sz w:val="24"/>
                 <w:szCs w:val="24"/>
                 <w:u w:val="single"/>
-                <w:lang w:val="en-US" w:eastAsia="ru-BY"/>
+                <w:lang w:val="en-US"/>
               </w:rPr>
               <w:t>IV0</w:t>
             </w:r>
@@ -3305,7 +3316,7 @@
                 <w:color w:val="000000"/>
                 <w:sz w:val="24"/>
                 <w:szCs w:val="24"/>
-                <w:lang w:val="ru-BY" w:eastAsia="ru-BY"/>
+                <w:lang/>
               </w:rPr>
             </w:pPr>
           </w:p>
@@ -3330,7 +3341,7 @@
                 <w:color w:val="000000"/>
                 <w:sz w:val="24"/>
                 <w:szCs w:val="24"/>
-                <w:lang w:val="ru-BY" w:eastAsia="ru-BY"/>
+                <w:lang/>
               </w:rPr>
             </w:pPr>
           </w:p>
@@ -3355,7 +3366,7 @@
                 <w:color w:val="000000"/>
                 <w:sz w:val="24"/>
                 <w:szCs w:val="24"/>
-                <w:lang w:val="ru-BY" w:eastAsia="ru-BY"/>
+                <w:lang/>
               </w:rPr>
             </w:pPr>
           </w:p>
@@ -3379,15 +3390,15 @@
                 <w:color w:val="000000"/>
                 <w:sz w:val="24"/>
                 <w:szCs w:val="24"/>
-                <w:lang w:val="ru-BY" w:eastAsia="ru-BY"/>
-              </w:rPr>
-            </w:pPr>
-            <w:r>
-              <w:rPr>
-                <w:color w:val="000000"/>
-                <w:sz w:val="24"/>
-                <w:szCs w:val="24"/>
-                <w:lang w:val="en-US" w:eastAsia="ru-BY"/>
+                <w:lang/>
+              </w:rPr>
+            </w:pPr>
+            <w:r>
+              <w:rPr>
+                <w:color w:val="000000"/>
+                <w:sz w:val="24"/>
+                <w:szCs w:val="24"/>
+                <w:lang w:val="en-US"/>
               </w:rPr>
               <w:t>IWV0</w:t>
             </w:r>
@@ -3417,15 +3428,15 @@
                 <w:color w:val="000000"/>
                 <w:sz w:val="24"/>
                 <w:szCs w:val="24"/>
-                <w:lang w:val="en-US" w:eastAsia="ru-BY"/>
-              </w:rPr>
-            </w:pPr>
-            <w:r>
-              <w:rPr>
-                <w:color w:val="000000"/>
-                <w:sz w:val="24"/>
-                <w:szCs w:val="24"/>
-                <w:lang w:val="en-US" w:eastAsia="ru-BY"/>
+                <w:lang w:val="en-US"/>
+              </w:rPr>
+            </w:pPr>
+            <w:r>
+              <w:rPr>
+                <w:color w:val="000000"/>
+                <w:sz w:val="24"/>
+                <w:szCs w:val="24"/>
+                <w:lang w:val="en-US"/>
               </w:rPr>
               <w:t>WN</w:t>
             </w:r>
@@ -3450,15 +3461,15 @@
                 <w:color w:val="000000"/>
                 <w:sz w:val="24"/>
                 <w:szCs w:val="24"/>
-                <w:lang w:val="en-US" w:eastAsia="ru-BY"/>
-              </w:rPr>
-            </w:pPr>
-            <w:r>
-              <w:rPr>
-                <w:color w:val="000000"/>
-                <w:sz w:val="24"/>
-                <w:szCs w:val="24"/>
-                <w:lang w:val="en-US" w:eastAsia="ru-BY"/>
+                <w:lang w:val="en-US"/>
+              </w:rPr>
+            </w:pPr>
+            <w:r>
+              <w:rPr>
+                <w:color w:val="000000"/>
+                <w:sz w:val="24"/>
+                <w:szCs w:val="24"/>
+                <w:lang w:val="en-US"/>
               </w:rPr>
               <w:t>TC</w:t>
             </w:r>
@@ -3483,15 +3494,15 @@
                 <w:color w:val="000000"/>
                 <w:sz w:val="24"/>
                 <w:szCs w:val="24"/>
-                <w:lang w:val="en-US" w:eastAsia="ru-BY"/>
-              </w:rPr>
-            </w:pPr>
-            <w:r>
-              <w:rPr>
-                <w:color w:val="000000"/>
-                <w:sz w:val="24"/>
-                <w:szCs w:val="24"/>
-                <w:lang w:val="en-US" w:eastAsia="ru-BY"/>
+                <w:lang w:val="en-US"/>
+              </w:rPr>
+            </w:pPr>
+            <w:r>
+              <w:rPr>
+                <w:color w:val="000000"/>
+                <w:sz w:val="24"/>
+                <w:szCs w:val="24"/>
+                <w:lang w:val="en-US"/>
               </w:rPr>
               <w:t>TIC</w:t>
             </w:r>
@@ -3516,7 +3527,7 @@
                 <w:sz w:val="24"/>
                 <w:szCs w:val="24"/>
                 <w:u w:val="single"/>
-                <w:lang w:val="en-US" w:eastAsia="ru-BY"/>
+                <w:lang w:val="en-US"/>
               </w:rPr>
             </w:pPr>
             <w:r>
@@ -3525,7 +3536,7 @@
                 <w:sz w:val="24"/>
                 <w:szCs w:val="24"/>
                 <w:u w:val="single"/>
-                <w:lang w:val="en-US" w:eastAsia="ru-BY"/>
+                <w:lang w:val="en-US"/>
               </w:rPr>
               <w:t>IV0</w:t>
             </w:r>
@@ -3556,7 +3567,7 @@
                 <w:color w:val="000000"/>
                 <w:sz w:val="24"/>
                 <w:szCs w:val="24"/>
-                <w:lang w:val="ru-BY" w:eastAsia="ru-BY"/>
+                <w:lang/>
               </w:rPr>
             </w:pPr>
           </w:p>
@@ -3581,7 +3592,7 @@
                 <w:color w:val="000000"/>
                 <w:sz w:val="24"/>
                 <w:szCs w:val="24"/>
-                <w:lang w:val="ru-BY" w:eastAsia="ru-BY"/>
+                <w:lang/>
               </w:rPr>
             </w:pPr>
           </w:p>
@@ -3606,7 +3617,7 @@
                 <w:color w:val="000000"/>
                 <w:sz w:val="24"/>
                 <w:szCs w:val="24"/>
-                <w:lang w:val="ru-BY" w:eastAsia="ru-BY"/>
+                <w:lang/>
               </w:rPr>
             </w:pPr>
           </w:p>
@@ -3630,15 +3641,15 @@
                 <w:color w:val="000000"/>
                 <w:sz w:val="24"/>
                 <w:szCs w:val="24"/>
-                <w:lang w:val="ru-BY" w:eastAsia="ru-BY"/>
-              </w:rPr>
-            </w:pPr>
-            <w:r>
-              <w:rPr>
-                <w:color w:val="000000"/>
-                <w:sz w:val="24"/>
-                <w:szCs w:val="24"/>
-                <w:lang w:val="en-US" w:eastAsia="ru-BY"/>
+                <w:lang/>
+              </w:rPr>
+            </w:pPr>
+            <w:r>
+              <w:rPr>
+                <w:color w:val="000000"/>
+                <w:sz w:val="24"/>
+                <w:szCs w:val="24"/>
+                <w:lang w:val="en-US"/>
               </w:rPr>
               <w:t>IWV0</w:t>
             </w:r>
@@ -3668,15 +3679,15 @@
                 <w:color w:val="000000"/>
                 <w:sz w:val="24"/>
                 <w:szCs w:val="24"/>
-                <w:lang w:val="en-US" w:eastAsia="ru-BY"/>
-              </w:rPr>
-            </w:pPr>
-            <w:r>
-              <w:rPr>
-                <w:color w:val="000000"/>
-                <w:sz w:val="24"/>
-                <w:szCs w:val="24"/>
-                <w:lang w:val="en-US" w:eastAsia="ru-BY"/>
+                <w:lang w:val="en-US"/>
+              </w:rPr>
+            </w:pPr>
+            <w:r>
+              <w:rPr>
+                <w:color w:val="000000"/>
+                <w:sz w:val="24"/>
+                <w:szCs w:val="24"/>
+                <w:lang w:val="en-US"/>
               </w:rPr>
               <w:t>WN</w:t>
             </w:r>
@@ -3701,15 +3712,15 @@
                 <w:color w:val="000000"/>
                 <w:sz w:val="24"/>
                 <w:szCs w:val="24"/>
-                <w:lang w:val="en-US" w:eastAsia="ru-BY"/>
-              </w:rPr>
-            </w:pPr>
-            <w:r>
-              <w:rPr>
-                <w:color w:val="000000"/>
-                <w:sz w:val="24"/>
-                <w:szCs w:val="24"/>
-                <w:lang w:val="en-US" w:eastAsia="ru-BY"/>
+                <w:lang w:val="en-US"/>
+              </w:rPr>
+            </w:pPr>
+            <w:r>
+              <w:rPr>
+                <w:color w:val="000000"/>
+                <w:sz w:val="24"/>
+                <w:szCs w:val="24"/>
+                <w:lang w:val="en-US"/>
               </w:rPr>
               <w:t>TC</w:t>
             </w:r>
@@ -3734,15 +3745,15 @@
                 <w:color w:val="000000"/>
                 <w:sz w:val="24"/>
                 <w:szCs w:val="24"/>
-                <w:lang w:val="en-US" w:eastAsia="ru-BY"/>
-              </w:rPr>
-            </w:pPr>
-            <w:r>
-              <w:rPr>
-                <w:color w:val="000000"/>
-                <w:sz w:val="24"/>
-                <w:szCs w:val="24"/>
-                <w:lang w:val="en-US" w:eastAsia="ru-BY"/>
+                <w:lang w:val="en-US"/>
+              </w:rPr>
+            </w:pPr>
+            <w:r>
+              <w:rPr>
+                <w:color w:val="000000"/>
+                <w:sz w:val="24"/>
+                <w:szCs w:val="24"/>
+                <w:lang w:val="en-US"/>
               </w:rPr>
               <w:t>TIC</w:t>
             </w:r>
@@ -3767,7 +3778,7 @@
                 <w:sz w:val="24"/>
                 <w:szCs w:val="24"/>
                 <w:u w:val="single"/>
-                <w:lang w:val="en-US" w:eastAsia="ru-BY"/>
+                <w:lang w:val="en-US"/>
               </w:rPr>
             </w:pPr>
             <w:r>
@@ -3776,7 +3787,7 @@
                 <w:sz w:val="24"/>
                 <w:szCs w:val="24"/>
                 <w:u w:val="single"/>
-                <w:lang w:val="en-US" w:eastAsia="ru-BY"/>
+                <w:lang w:val="en-US"/>
               </w:rPr>
               <w:t>IV0</w:t>
             </w:r>
@@ -3807,7 +3818,7 @@
                 <w:color w:val="000000"/>
                 <w:sz w:val="24"/>
                 <w:szCs w:val="24"/>
-                <w:lang w:val="ru-BY" w:eastAsia="ru-BY"/>
+                <w:lang/>
               </w:rPr>
             </w:pPr>
           </w:p>
@@ -3832,7 +3843,7 @@
                 <w:color w:val="000000"/>
                 <w:sz w:val="24"/>
                 <w:szCs w:val="24"/>
-                <w:lang w:val="ru-BY" w:eastAsia="ru-BY"/>
+                <w:lang/>
               </w:rPr>
             </w:pPr>
           </w:p>
@@ -3857,7 +3868,7 @@
                 <w:color w:val="000000"/>
                 <w:sz w:val="24"/>
                 <w:szCs w:val="24"/>
-                <w:lang w:val="ru-BY" w:eastAsia="ru-BY"/>
+                <w:lang/>
               </w:rPr>
             </w:pPr>
           </w:p>
@@ -3881,15 +3892,15 @@
                 <w:color w:val="000000"/>
                 <w:sz w:val="24"/>
                 <w:szCs w:val="24"/>
-                <w:lang w:val="ru-BY" w:eastAsia="ru-BY"/>
-              </w:rPr>
-            </w:pPr>
-            <w:r>
-              <w:rPr>
-                <w:color w:val="000000"/>
-                <w:sz w:val="24"/>
-                <w:szCs w:val="24"/>
-                <w:lang w:val="en-US" w:eastAsia="ru-BY"/>
+                <w:lang/>
+              </w:rPr>
+            </w:pPr>
+            <w:r>
+              <w:rPr>
+                <w:color w:val="000000"/>
+                <w:sz w:val="24"/>
+                <w:szCs w:val="24"/>
+                <w:lang w:val="en-US"/>
               </w:rPr>
               <w:t>IWV0</w:t>
             </w:r>
@@ -3919,15 +3930,15 @@
                 <w:color w:val="000000"/>
                 <w:sz w:val="24"/>
                 <w:szCs w:val="24"/>
-                <w:lang w:val="en-US" w:eastAsia="ru-BY"/>
-              </w:rPr>
-            </w:pPr>
-            <w:r>
-              <w:rPr>
-                <w:color w:val="000000"/>
-                <w:sz w:val="24"/>
-                <w:szCs w:val="24"/>
-                <w:lang w:val="en-US" w:eastAsia="ru-BY"/>
+                <w:lang w:val="en-US"/>
+              </w:rPr>
+            </w:pPr>
+            <w:r>
+              <w:rPr>
+                <w:color w:val="000000"/>
+                <w:sz w:val="24"/>
+                <w:szCs w:val="24"/>
+                <w:lang w:val="en-US"/>
               </w:rPr>
               <w:t>WN</w:t>
             </w:r>
@@ -3952,15 +3963,15 @@
                 <w:color w:val="000000"/>
                 <w:sz w:val="24"/>
                 <w:szCs w:val="24"/>
-                <w:lang w:val="en-US" w:eastAsia="ru-BY"/>
-              </w:rPr>
-            </w:pPr>
-            <w:r>
-              <w:rPr>
-                <w:color w:val="000000"/>
-                <w:sz w:val="24"/>
-                <w:szCs w:val="24"/>
-                <w:lang w:val="en-US" w:eastAsia="ru-BY"/>
+                <w:lang w:val="en-US"/>
+              </w:rPr>
+            </w:pPr>
+            <w:r>
+              <w:rPr>
+                <w:color w:val="000000"/>
+                <w:sz w:val="24"/>
+                <w:szCs w:val="24"/>
+                <w:lang w:val="en-US"/>
               </w:rPr>
               <w:t>TC</w:t>
             </w:r>
@@ -3985,15 +3996,15 @@
                 <w:color w:val="000000"/>
                 <w:sz w:val="24"/>
                 <w:szCs w:val="24"/>
-                <w:lang w:val="en-US" w:eastAsia="ru-BY"/>
-              </w:rPr>
-            </w:pPr>
-            <w:r>
-              <w:rPr>
-                <w:color w:val="000000"/>
-                <w:sz w:val="24"/>
-                <w:szCs w:val="24"/>
-                <w:lang w:val="en-US" w:eastAsia="ru-BY"/>
+                <w:lang w:val="en-US"/>
+              </w:rPr>
+            </w:pPr>
+            <w:r>
+              <w:rPr>
+                <w:color w:val="000000"/>
+                <w:sz w:val="24"/>
+                <w:szCs w:val="24"/>
+                <w:lang w:val="en-US"/>
               </w:rPr>
               <w:t>TIC</w:t>
             </w:r>
@@ -4018,7 +4029,7 @@
                 <w:sz w:val="24"/>
                 <w:szCs w:val="24"/>
                 <w:u w:val="single"/>
-                <w:lang w:val="en-US" w:eastAsia="ru-BY"/>
+                <w:lang w:val="en-US"/>
               </w:rPr>
             </w:pPr>
             <w:r>
@@ -4027,7 +4038,7 @@
                 <w:sz w:val="24"/>
                 <w:szCs w:val="24"/>
                 <w:u w:val="single"/>
-                <w:lang w:val="en-US" w:eastAsia="ru-BY"/>
+                <w:lang w:val="en-US"/>
               </w:rPr>
               <w:t>IV0</w:t>
             </w:r>
@@ -4058,7 +4069,7 @@
                 <w:color w:val="000000"/>
                 <w:sz w:val="24"/>
                 <w:szCs w:val="24"/>
-                <w:lang w:val="ru-BY" w:eastAsia="ru-BY"/>
+                <w:lang/>
               </w:rPr>
             </w:pPr>
           </w:p>
@@ -4083,7 +4094,7 @@
                 <w:color w:val="000000"/>
                 <w:sz w:val="24"/>
                 <w:szCs w:val="24"/>
-                <w:lang w:val="ru-BY" w:eastAsia="ru-BY"/>
+                <w:lang/>
               </w:rPr>
             </w:pPr>
           </w:p>
@@ -4108,7 +4119,7 @@
                 <w:color w:val="000000"/>
                 <w:sz w:val="24"/>
                 <w:szCs w:val="24"/>
-                <w:lang w:val="ru-BY" w:eastAsia="ru-BY"/>
+                <w:lang/>
               </w:rPr>
             </w:pPr>
           </w:p>
@@ -4132,15 +4143,15 @@
                 <w:color w:val="000000"/>
                 <w:sz w:val="24"/>
                 <w:szCs w:val="24"/>
-                <w:lang w:val="ru-BY" w:eastAsia="ru-BY"/>
-              </w:rPr>
-            </w:pPr>
-            <w:r>
-              <w:rPr>
-                <w:color w:val="000000"/>
-                <w:sz w:val="24"/>
-                <w:szCs w:val="24"/>
-                <w:lang w:val="en-US" w:eastAsia="ru-BY"/>
+                <w:lang/>
+              </w:rPr>
+            </w:pPr>
+            <w:r>
+              <w:rPr>
+                <w:color w:val="000000"/>
+                <w:sz w:val="24"/>
+                <w:szCs w:val="24"/>
+                <w:lang w:val="en-US"/>
               </w:rPr>
               <w:t>IWV0</w:t>
             </w:r>
@@ -4170,15 +4181,15 @@
                 <w:color w:val="000000"/>
                 <w:sz w:val="24"/>
                 <w:szCs w:val="24"/>
-                <w:lang w:val="en-US" w:eastAsia="ru-BY"/>
-              </w:rPr>
-            </w:pPr>
-            <w:r>
-              <w:rPr>
-                <w:color w:val="000000"/>
-                <w:sz w:val="24"/>
-                <w:szCs w:val="24"/>
-                <w:lang w:val="en-US" w:eastAsia="ru-BY"/>
+                <w:lang w:val="en-US"/>
+              </w:rPr>
+            </w:pPr>
+            <w:r>
+              <w:rPr>
+                <w:color w:val="000000"/>
+                <w:sz w:val="24"/>
+                <w:szCs w:val="24"/>
+                <w:lang w:val="en-US"/>
               </w:rPr>
               <w:t>WN</w:t>
             </w:r>
@@ -4203,15 +4214,15 @@
                 <w:color w:val="000000"/>
                 <w:sz w:val="24"/>
                 <w:szCs w:val="24"/>
-                <w:lang w:val="en-US" w:eastAsia="ru-BY"/>
-              </w:rPr>
-            </w:pPr>
-            <w:r>
-              <w:rPr>
-                <w:color w:val="000000"/>
-                <w:sz w:val="24"/>
-                <w:szCs w:val="24"/>
-                <w:lang w:val="en-US" w:eastAsia="ru-BY"/>
+                <w:lang w:val="en-US"/>
+              </w:rPr>
+            </w:pPr>
+            <w:r>
+              <w:rPr>
+                <w:color w:val="000000"/>
+                <w:sz w:val="24"/>
+                <w:szCs w:val="24"/>
+                <w:lang w:val="en-US"/>
               </w:rPr>
               <w:t>TC</w:t>
             </w:r>
@@ -4236,15 +4247,15 @@
                 <w:color w:val="000000"/>
                 <w:sz w:val="24"/>
                 <w:szCs w:val="24"/>
-                <w:lang w:val="en-US" w:eastAsia="ru-BY"/>
-              </w:rPr>
-            </w:pPr>
-            <w:r>
-              <w:rPr>
-                <w:color w:val="000000"/>
-                <w:sz w:val="24"/>
-                <w:szCs w:val="24"/>
-                <w:lang w:val="en-US" w:eastAsia="ru-BY"/>
+                <w:lang w:val="en-US"/>
+              </w:rPr>
+            </w:pPr>
+            <w:r>
+              <w:rPr>
+                <w:color w:val="000000"/>
+                <w:sz w:val="24"/>
+                <w:szCs w:val="24"/>
+                <w:lang w:val="en-US"/>
               </w:rPr>
               <w:t>TIC</w:t>
             </w:r>
@@ -4269,7 +4280,7 @@
                 <w:sz w:val="24"/>
                 <w:szCs w:val="24"/>
                 <w:u w:val="single"/>
-                <w:lang w:val="en-US" w:eastAsia="ru-BY"/>
+                <w:lang w:val="en-US"/>
               </w:rPr>
             </w:pPr>
             <w:r>
@@ -4278,7 +4289,7 @@
                 <w:sz w:val="24"/>
                 <w:szCs w:val="24"/>
                 <w:u w:val="single"/>
-                <w:lang w:val="en-US" w:eastAsia="ru-BY"/>
+                <w:lang w:val="en-US"/>
               </w:rPr>
               <w:t>IV0</w:t>
             </w:r>
@@ -4309,7 +4320,7 @@
                 <w:color w:val="000000"/>
                 <w:sz w:val="24"/>
                 <w:szCs w:val="24"/>
-                <w:lang w:val="ru-BY" w:eastAsia="ru-BY"/>
+                <w:lang/>
               </w:rPr>
             </w:pPr>
           </w:p>
@@ -4334,7 +4345,7 @@
                 <w:color w:val="000000"/>
                 <w:sz w:val="24"/>
                 <w:szCs w:val="24"/>
-                <w:lang w:val="ru-BY" w:eastAsia="ru-BY"/>
+                <w:lang/>
               </w:rPr>
             </w:pPr>
           </w:p>
@@ -4359,7 +4370,7 @@
                 <w:color w:val="000000"/>
                 <w:sz w:val="24"/>
                 <w:szCs w:val="24"/>
-                <w:lang w:val="ru-BY" w:eastAsia="ru-BY"/>
+                <w:lang/>
               </w:rPr>
             </w:pPr>
           </w:p>
@@ -4383,15 +4394,15 @@
                 <w:color w:val="000000"/>
                 <w:sz w:val="24"/>
                 <w:szCs w:val="24"/>
-                <w:lang w:val="ru-BY" w:eastAsia="ru-BY"/>
-              </w:rPr>
-            </w:pPr>
-            <w:r>
-              <w:rPr>
-                <w:color w:val="000000"/>
-                <w:sz w:val="24"/>
-                <w:szCs w:val="24"/>
-                <w:lang w:val="en-US" w:eastAsia="ru-BY"/>
+                <w:lang/>
+              </w:rPr>
+            </w:pPr>
+            <w:r>
+              <w:rPr>
+                <w:color w:val="000000"/>
+                <w:sz w:val="24"/>
+                <w:szCs w:val="24"/>
+                <w:lang w:val="en-US"/>
               </w:rPr>
               <w:t>IWV0</w:t>
             </w:r>
@@ -4420,15 +4431,15 @@
                 <w:color w:val="000000"/>
                 <w:sz w:val="24"/>
                 <w:szCs w:val="24"/>
-                <w:lang w:val="en-US" w:eastAsia="ru-BY"/>
-              </w:rPr>
-            </w:pPr>
-            <w:r>
-              <w:rPr>
-                <w:color w:val="000000"/>
-                <w:sz w:val="24"/>
-                <w:szCs w:val="24"/>
-                <w:lang w:val="en-US" w:eastAsia="ru-BY"/>
+                <w:lang w:val="en-US"/>
+              </w:rPr>
+            </w:pPr>
+            <w:r>
+              <w:rPr>
+                <w:color w:val="000000"/>
+                <w:sz w:val="24"/>
+                <w:szCs w:val="24"/>
+                <w:lang w:val="en-US"/>
               </w:rPr>
               <w:t>WN</w:t>
             </w:r>
@@ -4452,15 +4463,15 @@
                 <w:color w:val="000000"/>
                 <w:sz w:val="24"/>
                 <w:szCs w:val="24"/>
-                <w:lang w:val="en-US" w:eastAsia="ru-BY"/>
-              </w:rPr>
-            </w:pPr>
-            <w:r>
-              <w:rPr>
-                <w:color w:val="000000"/>
-                <w:sz w:val="24"/>
-                <w:szCs w:val="24"/>
-                <w:lang w:val="en-US" w:eastAsia="ru-BY"/>
+                <w:lang w:val="en-US"/>
+              </w:rPr>
+            </w:pPr>
+            <w:r>
+              <w:rPr>
+                <w:color w:val="000000"/>
+                <w:sz w:val="24"/>
+                <w:szCs w:val="24"/>
+                <w:lang w:val="en-US"/>
               </w:rPr>
               <w:t>TC</w:t>
             </w:r>
@@ -4484,15 +4495,15 @@
                 <w:color w:val="000000"/>
                 <w:sz w:val="24"/>
                 <w:szCs w:val="24"/>
-                <w:lang w:val="en-US" w:eastAsia="ru-BY"/>
-              </w:rPr>
-            </w:pPr>
-            <w:r>
-              <w:rPr>
-                <w:color w:val="000000"/>
-                <w:sz w:val="24"/>
-                <w:szCs w:val="24"/>
-                <w:lang w:val="en-US" w:eastAsia="ru-BY"/>
+                <w:lang w:val="en-US"/>
+              </w:rPr>
+            </w:pPr>
+            <w:r>
+              <w:rPr>
+                <w:color w:val="000000"/>
+                <w:sz w:val="24"/>
+                <w:szCs w:val="24"/>
+                <w:lang w:val="en-US"/>
               </w:rPr>
               <w:t>TIC</w:t>
             </w:r>
@@ -4517,7 +4528,7 @@
                 <w:sz w:val="24"/>
                 <w:szCs w:val="24"/>
                 <w:u w:val="single"/>
-                <w:lang w:val="en-US" w:eastAsia="ru-BY"/>
+                <w:lang w:val="en-US"/>
               </w:rPr>
             </w:pPr>
             <w:r>
@@ -4526,7 +4537,7 @@
                 <w:sz w:val="24"/>
                 <w:szCs w:val="24"/>
                 <w:u w:val="single"/>
-                <w:lang w:val="en-US" w:eastAsia="ru-BY"/>
+                <w:lang w:val="en-US"/>
               </w:rPr>
               <w:t>IV0</w:t>
             </w:r>
@@ -4557,7 +4568,7 @@
                 <w:color w:val="000000"/>
                 <w:sz w:val="24"/>
                 <w:szCs w:val="24"/>
-                <w:lang w:val="ru-BY" w:eastAsia="ru-BY"/>
+                <w:lang/>
               </w:rPr>
             </w:pPr>
           </w:p>
@@ -4582,7 +4593,7 @@
                 <w:color w:val="000000"/>
                 <w:sz w:val="24"/>
                 <w:szCs w:val="24"/>
-                <w:lang w:val="ru-BY" w:eastAsia="ru-BY"/>
+                <w:lang/>
               </w:rPr>
             </w:pPr>
           </w:p>
@@ -4607,7 +4618,7 @@
                 <w:color w:val="000000"/>
                 <w:sz w:val="24"/>
                 <w:szCs w:val="24"/>
-                <w:lang w:val="ru-BY" w:eastAsia="ru-BY"/>
+                <w:lang/>
               </w:rPr>
             </w:pPr>
           </w:p>
@@ -4631,15 +4642,15 @@
                 <w:color w:val="000000"/>
                 <w:sz w:val="24"/>
                 <w:szCs w:val="24"/>
-                <w:lang w:val="ru-BY" w:eastAsia="ru-BY"/>
-              </w:rPr>
-            </w:pPr>
-            <w:r>
-              <w:rPr>
-                <w:color w:val="000000"/>
-                <w:sz w:val="24"/>
-                <w:szCs w:val="24"/>
-                <w:lang w:val="en-US" w:eastAsia="ru-BY"/>
+                <w:lang/>
+              </w:rPr>
+            </w:pPr>
+            <w:r>
+              <w:rPr>
+                <w:color w:val="000000"/>
+                <w:sz w:val="24"/>
+                <w:szCs w:val="24"/>
+                <w:lang w:val="en-US"/>
               </w:rPr>
               <w:t>IWV0</w:t>
             </w:r>
@@ -4668,15 +4679,15 @@
                 <w:color w:val="000000"/>
                 <w:sz w:val="24"/>
                 <w:szCs w:val="24"/>
-                <w:lang w:val="en-US" w:eastAsia="ru-BY"/>
-              </w:rPr>
-            </w:pPr>
-            <w:r>
-              <w:rPr>
-                <w:color w:val="000000"/>
-                <w:sz w:val="24"/>
-                <w:szCs w:val="24"/>
-                <w:lang w:val="en-US" w:eastAsia="ru-BY"/>
+                <w:lang w:val="en-US"/>
+              </w:rPr>
+            </w:pPr>
+            <w:r>
+              <w:rPr>
+                <w:color w:val="000000"/>
+                <w:sz w:val="24"/>
+                <w:szCs w:val="24"/>
+                <w:lang w:val="en-US"/>
               </w:rPr>
               <w:t>WN</w:t>
             </w:r>
@@ -4700,15 +4711,15 @@
                 <w:color w:val="000000"/>
                 <w:sz w:val="24"/>
                 <w:szCs w:val="24"/>
-                <w:lang w:val="en-US" w:eastAsia="ru-BY"/>
-              </w:rPr>
-            </w:pPr>
-            <w:r>
-              <w:rPr>
-                <w:color w:val="000000"/>
-                <w:sz w:val="24"/>
-                <w:szCs w:val="24"/>
-                <w:lang w:val="en-US" w:eastAsia="ru-BY"/>
+                <w:lang w:val="en-US"/>
+              </w:rPr>
+            </w:pPr>
+            <w:r>
+              <w:rPr>
+                <w:color w:val="000000"/>
+                <w:sz w:val="24"/>
+                <w:szCs w:val="24"/>
+                <w:lang w:val="en-US"/>
               </w:rPr>
               <w:t>TC</w:t>
             </w:r>
@@ -4732,15 +4743,15 @@
                 <w:color w:val="000000"/>
                 <w:sz w:val="24"/>
                 <w:szCs w:val="24"/>
-                <w:lang w:val="en-US" w:eastAsia="ru-BY"/>
-              </w:rPr>
-            </w:pPr>
-            <w:r>
-              <w:rPr>
-                <w:color w:val="000000"/>
-                <w:sz w:val="24"/>
-                <w:szCs w:val="24"/>
-                <w:lang w:val="en-US" w:eastAsia="ru-BY"/>
+                <w:lang w:val="en-US"/>
+              </w:rPr>
+            </w:pPr>
+            <w:r>
+              <w:rPr>
+                <w:color w:val="000000"/>
+                <w:sz w:val="24"/>
+                <w:szCs w:val="24"/>
+                <w:lang w:val="en-US"/>
               </w:rPr>
               <w:t>TIC</w:t>
             </w:r>
@@ -4765,7 +4776,7 @@
                 <w:sz w:val="24"/>
                 <w:szCs w:val="24"/>
                 <w:u w:val="single"/>
-                <w:lang w:val="en-US" w:eastAsia="ru-BY"/>
+                <w:lang w:val="en-US"/>
               </w:rPr>
             </w:pPr>
             <w:r>
@@ -4774,7 +4785,7 @@
                 <w:sz w:val="24"/>
                 <w:szCs w:val="24"/>
                 <w:u w:val="single"/>
-                <w:lang w:val="en-US" w:eastAsia="ru-BY"/>
+                <w:lang w:val="en-US"/>
               </w:rPr>
               <w:t>IV0</w:t>
             </w:r>
@@ -4805,7 +4816,7 @@
                 <w:color w:val="000000"/>
                 <w:sz w:val="24"/>
                 <w:szCs w:val="24"/>
-                <w:lang w:val="ru-BY" w:eastAsia="ru-BY"/>
+                <w:lang/>
               </w:rPr>
             </w:pPr>
           </w:p>
@@ -4830,7 +4841,7 @@
                 <w:color w:val="000000"/>
                 <w:sz w:val="24"/>
                 <w:szCs w:val="24"/>
-                <w:lang w:val="ru-BY" w:eastAsia="ru-BY"/>
+                <w:lang/>
               </w:rPr>
             </w:pPr>
           </w:p>
@@ -4855,7 +4866,7 @@
                 <w:color w:val="000000"/>
                 <w:sz w:val="24"/>
                 <w:szCs w:val="24"/>
-                <w:lang w:val="ru-BY" w:eastAsia="ru-BY"/>
+                <w:lang/>
               </w:rPr>
             </w:pPr>
           </w:p>
@@ -4879,15 +4890,15 @@
                 <w:color w:val="000000"/>
                 <w:sz w:val="24"/>
                 <w:szCs w:val="24"/>
-                <w:lang w:val="ru-BY" w:eastAsia="ru-BY"/>
-              </w:rPr>
-            </w:pPr>
-            <w:r>
-              <w:rPr>
-                <w:color w:val="000000"/>
-                <w:sz w:val="24"/>
-                <w:szCs w:val="24"/>
-                <w:lang w:val="en-US" w:eastAsia="ru-BY"/>
+                <w:lang/>
+              </w:rPr>
+            </w:pPr>
+            <w:r>
+              <w:rPr>
+                <w:color w:val="000000"/>
+                <w:sz w:val="24"/>
+                <w:szCs w:val="24"/>
+                <w:lang w:val="en-US"/>
               </w:rPr>
               <w:t>IWV0</w:t>
             </w:r>
@@ -4916,15 +4927,15 @@
                 <w:color w:val="000000"/>
                 <w:sz w:val="24"/>
                 <w:szCs w:val="24"/>
-                <w:lang w:val="en-US" w:eastAsia="ru-BY"/>
-              </w:rPr>
-            </w:pPr>
-            <w:r>
-              <w:rPr>
-                <w:color w:val="000000"/>
-                <w:sz w:val="24"/>
-                <w:szCs w:val="24"/>
-                <w:lang w:val="en-US" w:eastAsia="ru-BY"/>
+                <w:lang w:val="en-US"/>
+              </w:rPr>
+            </w:pPr>
+            <w:r>
+              <w:rPr>
+                <w:color w:val="000000"/>
+                <w:sz w:val="24"/>
+                <w:szCs w:val="24"/>
+                <w:lang w:val="en-US"/>
               </w:rPr>
               <w:t>WN</w:t>
             </w:r>
@@ -4948,15 +4959,15 @@
                 <w:color w:val="000000"/>
                 <w:sz w:val="24"/>
                 <w:szCs w:val="24"/>
-                <w:lang w:val="en-US" w:eastAsia="ru-BY"/>
-              </w:rPr>
-            </w:pPr>
-            <w:r>
-              <w:rPr>
-                <w:color w:val="000000"/>
-                <w:sz w:val="24"/>
-                <w:szCs w:val="24"/>
-                <w:lang w:val="en-US" w:eastAsia="ru-BY"/>
+                <w:lang w:val="en-US"/>
+              </w:rPr>
+            </w:pPr>
+            <w:r>
+              <w:rPr>
+                <w:color w:val="000000"/>
+                <w:sz w:val="24"/>
+                <w:szCs w:val="24"/>
+                <w:lang w:val="en-US"/>
               </w:rPr>
               <w:t>TC</w:t>
             </w:r>
@@ -4980,15 +4991,15 @@
                 <w:color w:val="000000"/>
                 <w:sz w:val="24"/>
                 <w:szCs w:val="24"/>
-                <w:lang w:val="en-US" w:eastAsia="ru-BY"/>
-              </w:rPr>
-            </w:pPr>
-            <w:r>
-              <w:rPr>
-                <w:color w:val="000000"/>
-                <w:sz w:val="24"/>
-                <w:szCs w:val="24"/>
-                <w:lang w:val="en-US" w:eastAsia="ru-BY"/>
+                <w:lang w:val="en-US"/>
+              </w:rPr>
+            </w:pPr>
+            <w:r>
+              <w:rPr>
+                <w:color w:val="000000"/>
+                <w:sz w:val="24"/>
+                <w:szCs w:val="24"/>
+                <w:lang w:val="en-US"/>
               </w:rPr>
               <w:t>TIC</w:t>
             </w:r>
@@ -5013,7 +5024,7 @@
                 <w:sz w:val="24"/>
                 <w:szCs w:val="24"/>
                 <w:u w:val="single"/>
-                <w:lang w:val="en-US" w:eastAsia="ru-BY"/>
+                <w:lang w:val="en-US"/>
               </w:rPr>
             </w:pPr>
             <w:r>
@@ -5022,7 +5033,7 @@
                 <w:sz w:val="24"/>
                 <w:szCs w:val="24"/>
                 <w:u w:val="single"/>
-                <w:lang w:val="en-US" w:eastAsia="ru-BY"/>
+                <w:lang w:val="en-US"/>
               </w:rPr>
               <w:t>IV0</w:t>
             </w:r>
@@ -5053,7 +5064,7 @@
                 <w:color w:val="000000"/>
                 <w:sz w:val="24"/>
                 <w:szCs w:val="24"/>
-                <w:lang w:val="ru-BY" w:eastAsia="ru-BY"/>
+                <w:lang/>
               </w:rPr>
             </w:pPr>
           </w:p>
@@ -5078,7 +5089,7 @@
                 <w:color w:val="000000"/>
                 <w:sz w:val="24"/>
                 <w:szCs w:val="24"/>
-                <w:lang w:val="ru-BY" w:eastAsia="ru-BY"/>
+                <w:lang/>
               </w:rPr>
             </w:pPr>
           </w:p>
@@ -5103,7 +5114,7 @@
                 <w:color w:val="000000"/>
                 <w:sz w:val="24"/>
                 <w:szCs w:val="24"/>
-                <w:lang w:val="ru-BY" w:eastAsia="ru-BY"/>
+                <w:lang/>
               </w:rPr>
             </w:pPr>
           </w:p>
@@ -5127,15 +5138,15 @@
                 <w:color w:val="000000"/>
                 <w:sz w:val="24"/>
                 <w:szCs w:val="24"/>
-                <w:lang w:val="ru-BY" w:eastAsia="ru-BY"/>
-              </w:rPr>
-            </w:pPr>
-            <w:r>
-              <w:rPr>
-                <w:color w:val="000000"/>
-                <w:sz w:val="24"/>
-                <w:szCs w:val="24"/>
-                <w:lang w:val="en-US" w:eastAsia="ru-BY"/>
+                <w:lang/>
+              </w:rPr>
+            </w:pPr>
+            <w:r>
+              <w:rPr>
+                <w:color w:val="000000"/>
+                <w:sz w:val="24"/>
+                <w:szCs w:val="24"/>
+                <w:lang w:val="en-US"/>
               </w:rPr>
               <w:t>IWV0</w:t>
             </w:r>
@@ -5164,15 +5175,15 @@
                 <w:color w:val="000000"/>
                 <w:sz w:val="24"/>
                 <w:szCs w:val="24"/>
-                <w:lang w:val="en-US" w:eastAsia="ru-BY"/>
-              </w:rPr>
-            </w:pPr>
-            <w:r>
-              <w:rPr>
-                <w:color w:val="000000"/>
-                <w:sz w:val="24"/>
-                <w:szCs w:val="24"/>
-                <w:lang w:val="en-US" w:eastAsia="ru-BY"/>
+                <w:lang w:val="en-US"/>
+              </w:rPr>
+            </w:pPr>
+            <w:r>
+              <w:rPr>
+                <w:color w:val="000000"/>
+                <w:sz w:val="24"/>
+                <w:szCs w:val="24"/>
+                <w:lang w:val="en-US"/>
               </w:rPr>
               <w:t>WN</w:t>
             </w:r>
@@ -5196,15 +5207,15 @@
                 <w:color w:val="000000"/>
                 <w:sz w:val="24"/>
                 <w:szCs w:val="24"/>
-                <w:lang w:val="en-US" w:eastAsia="ru-BY"/>
-              </w:rPr>
-            </w:pPr>
-            <w:r>
-              <w:rPr>
-                <w:color w:val="000000"/>
-                <w:sz w:val="24"/>
-                <w:szCs w:val="24"/>
-                <w:lang w:val="en-US" w:eastAsia="ru-BY"/>
+                <w:lang w:val="en-US"/>
+              </w:rPr>
+            </w:pPr>
+            <w:r>
+              <w:rPr>
+                <w:color w:val="000000"/>
+                <w:sz w:val="24"/>
+                <w:szCs w:val="24"/>
+                <w:lang w:val="en-US"/>
               </w:rPr>
               <w:t>TC</w:t>
             </w:r>
@@ -5228,15 +5239,15 @@
                 <w:color w:val="000000"/>
                 <w:sz w:val="24"/>
                 <w:szCs w:val="24"/>
-                <w:lang w:val="en-US" w:eastAsia="ru-BY"/>
-              </w:rPr>
-            </w:pPr>
-            <w:r>
-              <w:rPr>
-                <w:color w:val="000000"/>
-                <w:sz w:val="24"/>
-                <w:szCs w:val="24"/>
-                <w:lang w:val="en-US" w:eastAsia="ru-BY"/>
+                <w:lang w:val="en-US"/>
+              </w:rPr>
+            </w:pPr>
+            <w:r>
+              <w:rPr>
+                <w:color w:val="000000"/>
+                <w:sz w:val="24"/>
+                <w:szCs w:val="24"/>
+                <w:lang w:val="en-US"/>
               </w:rPr>
               <w:t>TIC</w:t>
             </w:r>
@@ -5261,7 +5272,7 @@
                 <w:sz w:val="24"/>
                 <w:szCs w:val="24"/>
                 <w:u w:val="single"/>
-                <w:lang w:val="en-US" w:eastAsia="ru-BY"/>
+                <w:lang w:val="en-US"/>
               </w:rPr>
             </w:pPr>
             <w:r>
@@ -5270,7 +5281,7 @@
                 <w:sz w:val="24"/>
                 <w:szCs w:val="24"/>
                 <w:u w:val="single"/>
-                <w:lang w:val="en-US" w:eastAsia="ru-BY"/>
+                <w:lang w:val="en-US"/>
               </w:rPr>
               <w:t>IV0</w:t>
             </w:r>
@@ -5301,7 +5312,7 @@
                 <w:color w:val="000000"/>
                 <w:sz w:val="24"/>
                 <w:szCs w:val="24"/>
-                <w:lang w:val="ru-BY" w:eastAsia="ru-BY"/>
+                <w:lang/>
               </w:rPr>
             </w:pPr>
           </w:p>
@@ -5326,7 +5337,7 @@
                 <w:color w:val="000000"/>
                 <w:sz w:val="24"/>
                 <w:szCs w:val="24"/>
-                <w:lang w:val="ru-BY" w:eastAsia="ru-BY"/>
+                <w:lang/>
               </w:rPr>
             </w:pPr>
           </w:p>
@@ -5351,7 +5362,7 @@
                 <w:color w:val="000000"/>
                 <w:sz w:val="24"/>
                 <w:szCs w:val="24"/>
-                <w:lang w:val="ru-BY" w:eastAsia="ru-BY"/>
+                <w:lang/>
               </w:rPr>
             </w:pPr>
           </w:p>
@@ -5375,15 +5386,15 @@
                 <w:color w:val="000000"/>
                 <w:sz w:val="24"/>
                 <w:szCs w:val="24"/>
-                <w:lang w:val="ru-BY" w:eastAsia="ru-BY"/>
-              </w:rPr>
-            </w:pPr>
-            <w:r>
-              <w:rPr>
-                <w:color w:val="000000"/>
-                <w:sz w:val="24"/>
-                <w:szCs w:val="24"/>
-                <w:lang w:val="en-US" w:eastAsia="ru-BY"/>
+                <w:lang/>
+              </w:rPr>
+            </w:pPr>
+            <w:r>
+              <w:rPr>
+                <w:color w:val="000000"/>
+                <w:sz w:val="24"/>
+                <w:szCs w:val="24"/>
+                <w:lang w:val="en-US"/>
               </w:rPr>
               <w:t>IWV0</w:t>
             </w:r>
@@ -5412,15 +5423,15 @@
                 <w:color w:val="000000"/>
                 <w:sz w:val="24"/>
                 <w:szCs w:val="24"/>
-                <w:lang w:val="en-US" w:eastAsia="ru-BY"/>
-              </w:rPr>
-            </w:pPr>
-            <w:r>
-              <w:rPr>
-                <w:color w:val="000000"/>
-                <w:sz w:val="24"/>
-                <w:szCs w:val="24"/>
-                <w:lang w:val="en-US" w:eastAsia="ru-BY"/>
+                <w:lang w:val="en-US"/>
+              </w:rPr>
+            </w:pPr>
+            <w:r>
+              <w:rPr>
+                <w:color w:val="000000"/>
+                <w:sz w:val="24"/>
+                <w:szCs w:val="24"/>
+                <w:lang w:val="en-US"/>
               </w:rPr>
               <w:t>WN</w:t>
             </w:r>
@@ -5444,15 +5455,15 @@
                 <w:color w:val="000000"/>
                 <w:sz w:val="24"/>
                 <w:szCs w:val="24"/>
-                <w:lang w:val="en-US" w:eastAsia="ru-BY"/>
-              </w:rPr>
-            </w:pPr>
-            <w:r>
-              <w:rPr>
-                <w:color w:val="000000"/>
-                <w:sz w:val="24"/>
-                <w:szCs w:val="24"/>
-                <w:lang w:val="en-US" w:eastAsia="ru-BY"/>
+                <w:lang w:val="en-US"/>
+              </w:rPr>
+            </w:pPr>
+            <w:r>
+              <w:rPr>
+                <w:color w:val="000000"/>
+                <w:sz w:val="24"/>
+                <w:szCs w:val="24"/>
+                <w:lang w:val="en-US"/>
               </w:rPr>
               <w:t>TC</w:t>
             </w:r>
@@ -5476,15 +5487,15 @@
                 <w:color w:val="000000"/>
                 <w:sz w:val="24"/>
                 <w:szCs w:val="24"/>
-                <w:lang w:val="en-US" w:eastAsia="ru-BY"/>
-              </w:rPr>
-            </w:pPr>
-            <w:r>
-              <w:rPr>
-                <w:color w:val="000000"/>
-                <w:sz w:val="24"/>
-                <w:szCs w:val="24"/>
-                <w:lang w:val="en-US" w:eastAsia="ru-BY"/>
+                <w:lang w:val="en-US"/>
+              </w:rPr>
+            </w:pPr>
+            <w:r>
+              <w:rPr>
+                <w:color w:val="000000"/>
+                <w:sz w:val="24"/>
+                <w:szCs w:val="24"/>
+                <w:lang w:val="en-US"/>
               </w:rPr>
               <w:t>TIC</w:t>
             </w:r>
@@ -5509,7 +5520,7 @@
                 <w:sz w:val="24"/>
                 <w:szCs w:val="24"/>
                 <w:u w:val="single"/>
-                <w:lang w:val="en-US" w:eastAsia="ru-BY"/>
+                <w:lang w:val="en-US"/>
               </w:rPr>
             </w:pPr>
             <w:r>
@@ -5518,7 +5529,7 @@
                 <w:sz w:val="24"/>
                 <w:szCs w:val="24"/>
                 <w:u w:val="single"/>
-                <w:lang w:val="en-US" w:eastAsia="ru-BY"/>
+                <w:lang w:val="en-US"/>
               </w:rPr>
               <w:t>IV0</w:t>
             </w:r>
@@ -5549,7 +5560,7 @@
                 <w:color w:val="000000"/>
                 <w:sz w:val="24"/>
                 <w:szCs w:val="24"/>
-                <w:lang w:val="ru-BY" w:eastAsia="ru-BY"/>
+                <w:lang/>
               </w:rPr>
             </w:pPr>
           </w:p>
@@ -5574,7 +5585,7 @@
                 <w:color w:val="000000"/>
                 <w:sz w:val="24"/>
                 <w:szCs w:val="24"/>
-                <w:lang w:val="ru-BY" w:eastAsia="ru-BY"/>
+                <w:lang/>
               </w:rPr>
             </w:pPr>
           </w:p>
@@ -5599,7 +5610,7 @@
                 <w:color w:val="000000"/>
                 <w:sz w:val="24"/>
                 <w:szCs w:val="24"/>
-                <w:lang w:val="ru-BY" w:eastAsia="ru-BY"/>
+                <w:lang/>
               </w:rPr>
             </w:pPr>
           </w:p>
@@ -5623,15 +5634,15 @@
                 <w:color w:val="000000"/>
                 <w:sz w:val="24"/>
                 <w:szCs w:val="24"/>
-                <w:lang w:val="ru-BY" w:eastAsia="ru-BY"/>
-              </w:rPr>
-            </w:pPr>
-            <w:r>
-              <w:rPr>
-                <w:color w:val="000000"/>
-                <w:sz w:val="24"/>
-                <w:szCs w:val="24"/>
-                <w:lang w:val="en-US" w:eastAsia="ru-BY"/>
+                <w:lang/>
+              </w:rPr>
+            </w:pPr>
+            <w:r>
+              <w:rPr>
+                <w:color w:val="000000"/>
+                <w:sz w:val="24"/>
+                <w:szCs w:val="24"/>
+                <w:lang w:val="en-US"/>
               </w:rPr>
               <w:t>IWV0</w:t>
             </w:r>
@@ -5660,15 +5671,15 @@
                 <w:color w:val="000000"/>
                 <w:sz w:val="24"/>
                 <w:szCs w:val="24"/>
-                <w:lang w:val="en-US" w:eastAsia="ru-BY"/>
-              </w:rPr>
-            </w:pPr>
-            <w:r>
-              <w:rPr>
-                <w:color w:val="000000"/>
-                <w:sz w:val="24"/>
-                <w:szCs w:val="24"/>
-                <w:lang w:val="en-US" w:eastAsia="ru-BY"/>
+                <w:lang w:val="en-US"/>
+              </w:rPr>
+            </w:pPr>
+            <w:r>
+              <w:rPr>
+                <w:color w:val="000000"/>
+                <w:sz w:val="24"/>
+                <w:szCs w:val="24"/>
+                <w:lang w:val="en-US"/>
               </w:rPr>
               <w:t>WN</w:t>
             </w:r>
@@ -5692,15 +5703,15 @@
                 <w:color w:val="000000"/>
                 <w:sz w:val="24"/>
                 <w:szCs w:val="24"/>
-                <w:lang w:val="en-US" w:eastAsia="ru-BY"/>
-              </w:rPr>
-            </w:pPr>
-            <w:r>
-              <w:rPr>
-                <w:color w:val="000000"/>
-                <w:sz w:val="24"/>
-                <w:szCs w:val="24"/>
-                <w:lang w:val="en-US" w:eastAsia="ru-BY"/>
+                <w:lang w:val="en-US"/>
+              </w:rPr>
+            </w:pPr>
+            <w:r>
+              <w:rPr>
+                <w:color w:val="000000"/>
+                <w:sz w:val="24"/>
+                <w:szCs w:val="24"/>
+                <w:lang w:val="en-US"/>
               </w:rPr>
               <w:t>TC</w:t>
             </w:r>
@@ -5724,15 +5735,15 @@
                 <w:color w:val="000000"/>
                 <w:sz w:val="24"/>
                 <w:szCs w:val="24"/>
-                <w:lang w:val="en-US" w:eastAsia="ru-BY"/>
-              </w:rPr>
-            </w:pPr>
-            <w:r>
-              <w:rPr>
-                <w:color w:val="000000"/>
-                <w:sz w:val="24"/>
-                <w:szCs w:val="24"/>
-                <w:lang w:val="en-US" w:eastAsia="ru-BY"/>
+                <w:lang w:val="en-US"/>
+              </w:rPr>
+            </w:pPr>
+            <w:r>
+              <w:rPr>
+                <w:color w:val="000000"/>
+                <w:sz w:val="24"/>
+                <w:szCs w:val="24"/>
+                <w:lang w:val="en-US"/>
               </w:rPr>
               <w:t>TIC</w:t>
             </w:r>
@@ -5757,7 +5768,7 @@
                 <w:sz w:val="24"/>
                 <w:szCs w:val="24"/>
                 <w:u w:val="single"/>
-                <w:lang w:val="en-US" w:eastAsia="ru-BY"/>
+                <w:lang w:val="en-US"/>
               </w:rPr>
             </w:pPr>
             <w:r>
@@ -5766,7 +5777,7 @@
                 <w:sz w:val="24"/>
                 <w:szCs w:val="24"/>
                 <w:u w:val="single"/>
-                <w:lang w:val="en-US" w:eastAsia="ru-BY"/>
+                <w:lang w:val="en-US"/>
               </w:rPr>
               <w:t>IV0</w:t>
             </w:r>
@@ -5797,7 +5808,7 @@
                 <w:color w:val="000000"/>
                 <w:sz w:val="24"/>
                 <w:szCs w:val="24"/>
-                <w:lang w:val="ru-BY" w:eastAsia="ru-BY"/>
+                <w:lang/>
               </w:rPr>
             </w:pPr>
           </w:p>
@@ -5822,7 +5833,7 @@
                 <w:color w:val="000000"/>
                 <w:sz w:val="24"/>
                 <w:szCs w:val="24"/>
-                <w:lang w:val="ru-BY" w:eastAsia="ru-BY"/>
+                <w:lang/>
               </w:rPr>
             </w:pPr>
           </w:p>
@@ -5847,7 +5858,7 @@
                 <w:color w:val="000000"/>
                 <w:sz w:val="24"/>
                 <w:szCs w:val="24"/>
-                <w:lang w:val="ru-BY" w:eastAsia="ru-BY"/>
+                <w:lang/>
               </w:rPr>
             </w:pPr>
           </w:p>
@@ -5871,15 +5882,15 @@
                 <w:color w:val="000000"/>
                 <w:sz w:val="24"/>
                 <w:szCs w:val="24"/>
-                <w:lang w:val="ru-BY" w:eastAsia="ru-BY"/>
-              </w:rPr>
-            </w:pPr>
-            <w:r>
-              <w:rPr>
-                <w:color w:val="000000"/>
-                <w:sz w:val="24"/>
-                <w:szCs w:val="24"/>
-                <w:lang w:val="en-US" w:eastAsia="ru-BY"/>
+                <w:lang/>
+              </w:rPr>
+            </w:pPr>
+            <w:r>
+              <w:rPr>
+                <w:color w:val="000000"/>
+                <w:sz w:val="24"/>
+                <w:szCs w:val="24"/>
+                <w:lang w:val="en-US"/>
               </w:rPr>
               <w:t>IWV0</w:t>
             </w:r>
@@ -5908,15 +5919,15 @@
                 <w:color w:val="000000"/>
                 <w:sz w:val="24"/>
                 <w:szCs w:val="24"/>
-                <w:lang w:val="en-US" w:eastAsia="ru-BY"/>
-              </w:rPr>
-            </w:pPr>
-            <w:r>
-              <w:rPr>
-                <w:color w:val="000000"/>
-                <w:sz w:val="24"/>
-                <w:szCs w:val="24"/>
-                <w:lang w:val="en-US" w:eastAsia="ru-BY"/>
+                <w:lang w:val="en-US"/>
+              </w:rPr>
+            </w:pPr>
+            <w:r>
+              <w:rPr>
+                <w:color w:val="000000"/>
+                <w:sz w:val="24"/>
+                <w:szCs w:val="24"/>
+                <w:lang w:val="en-US"/>
               </w:rPr>
               <w:t>WN</w:t>
             </w:r>
@@ -5940,15 +5951,15 @@
                 <w:color w:val="000000"/>
                 <w:sz w:val="24"/>
                 <w:szCs w:val="24"/>
-                <w:lang w:val="en-US" w:eastAsia="ru-BY"/>
-              </w:rPr>
-            </w:pPr>
-            <w:r>
-              <w:rPr>
-                <w:color w:val="000000"/>
-                <w:sz w:val="24"/>
-                <w:szCs w:val="24"/>
-                <w:lang w:val="en-US" w:eastAsia="ru-BY"/>
+                <w:lang w:val="en-US"/>
+              </w:rPr>
+            </w:pPr>
+            <w:r>
+              <w:rPr>
+                <w:color w:val="000000"/>
+                <w:sz w:val="24"/>
+                <w:szCs w:val="24"/>
+                <w:lang w:val="en-US"/>
               </w:rPr>
               <w:t>TC</w:t>
             </w:r>
@@ -5972,15 +5983,15 @@
                 <w:color w:val="000000"/>
                 <w:sz w:val="24"/>
                 <w:szCs w:val="24"/>
-                <w:lang w:val="en-US" w:eastAsia="ru-BY"/>
-              </w:rPr>
-            </w:pPr>
-            <w:r>
-              <w:rPr>
-                <w:color w:val="000000"/>
-                <w:sz w:val="24"/>
-                <w:szCs w:val="24"/>
-                <w:lang w:val="en-US" w:eastAsia="ru-BY"/>
+                <w:lang w:val="en-US"/>
+              </w:rPr>
+            </w:pPr>
+            <w:r>
+              <w:rPr>
+                <w:color w:val="000000"/>
+                <w:sz w:val="24"/>
+                <w:szCs w:val="24"/>
+                <w:lang w:val="en-US"/>
               </w:rPr>
               <w:t>TIC</w:t>
             </w:r>
@@ -6005,7 +6016,7 @@
                 <w:sz w:val="24"/>
                 <w:szCs w:val="24"/>
                 <w:u w:val="single"/>
-                <w:lang w:val="en-US" w:eastAsia="ru-BY"/>
+                <w:lang w:val="en-US"/>
               </w:rPr>
             </w:pPr>
             <w:r>
@@ -6014,7 +6025,7 @@
                 <w:sz w:val="24"/>
                 <w:szCs w:val="24"/>
                 <w:u w:val="single"/>
-                <w:lang w:val="en-US" w:eastAsia="ru-BY"/>
+                <w:lang w:val="en-US"/>
               </w:rPr>
               <w:t>IV0</w:t>
             </w:r>
@@ -6045,7 +6056,7 @@
                 <w:color w:val="000000"/>
                 <w:sz w:val="24"/>
                 <w:szCs w:val="24"/>
-                <w:lang w:val="ru-BY" w:eastAsia="ru-BY"/>
+                <w:lang/>
               </w:rPr>
             </w:pPr>
           </w:p>
@@ -6070,7 +6081,7 @@
                 <w:color w:val="000000"/>
                 <w:sz w:val="24"/>
                 <w:szCs w:val="24"/>
-                <w:lang w:val="ru-BY" w:eastAsia="ru-BY"/>
+                <w:lang/>
               </w:rPr>
             </w:pPr>
           </w:p>
@@ -6095,7 +6106,7 @@
                 <w:color w:val="000000"/>
                 <w:sz w:val="24"/>
                 <w:szCs w:val="24"/>
-                <w:lang w:val="ru-BY" w:eastAsia="ru-BY"/>
+                <w:lang/>
               </w:rPr>
             </w:pPr>
           </w:p>
@@ -6119,15 +6130,15 @@
                 <w:color w:val="000000"/>
                 <w:sz w:val="24"/>
                 <w:szCs w:val="24"/>
-                <w:lang w:val="ru-BY" w:eastAsia="ru-BY"/>
-              </w:rPr>
-            </w:pPr>
-            <w:r>
-              <w:rPr>
-                <w:color w:val="000000"/>
-                <w:sz w:val="24"/>
-                <w:szCs w:val="24"/>
-                <w:lang w:val="en-US" w:eastAsia="ru-BY"/>
+                <w:lang/>
+              </w:rPr>
+            </w:pPr>
+            <w:r>
+              <w:rPr>
+                <w:color w:val="000000"/>
+                <w:sz w:val="24"/>
+                <w:szCs w:val="24"/>
+                <w:lang w:val="en-US"/>
               </w:rPr>
               <w:t>IWV0</w:t>
             </w:r>
@@ -6156,15 +6167,15 @@
                 <w:color w:val="000000"/>
                 <w:sz w:val="24"/>
                 <w:szCs w:val="24"/>
-                <w:lang w:val="en-US" w:eastAsia="ru-BY"/>
-              </w:rPr>
-            </w:pPr>
-            <w:r>
-              <w:rPr>
-                <w:color w:val="000000"/>
-                <w:sz w:val="24"/>
-                <w:szCs w:val="24"/>
-                <w:lang w:val="en-US" w:eastAsia="ru-BY"/>
+                <w:lang w:val="en-US"/>
+              </w:rPr>
+            </w:pPr>
+            <w:r>
+              <w:rPr>
+                <w:color w:val="000000"/>
+                <w:sz w:val="24"/>
+                <w:szCs w:val="24"/>
+                <w:lang w:val="en-US"/>
               </w:rPr>
               <w:t>WN</w:t>
             </w:r>
@@ -6188,15 +6199,15 @@
                 <w:color w:val="000000"/>
                 <w:sz w:val="24"/>
                 <w:szCs w:val="24"/>
-                <w:lang w:val="en-US" w:eastAsia="ru-BY"/>
-              </w:rPr>
-            </w:pPr>
-            <w:r>
-              <w:rPr>
-                <w:color w:val="000000"/>
-                <w:sz w:val="24"/>
-                <w:szCs w:val="24"/>
-                <w:lang w:val="en-US" w:eastAsia="ru-BY"/>
+                <w:lang w:val="en-US"/>
+              </w:rPr>
+            </w:pPr>
+            <w:r>
+              <w:rPr>
+                <w:color w:val="000000"/>
+                <w:sz w:val="24"/>
+                <w:szCs w:val="24"/>
+                <w:lang w:val="en-US"/>
               </w:rPr>
               <w:t>TC</w:t>
             </w:r>
@@ -6220,15 +6231,15 @@
                 <w:color w:val="000000"/>
                 <w:sz w:val="24"/>
                 <w:szCs w:val="24"/>
-                <w:lang w:val="en-US" w:eastAsia="ru-BY"/>
-              </w:rPr>
-            </w:pPr>
-            <w:r>
-              <w:rPr>
-                <w:color w:val="000000"/>
-                <w:sz w:val="24"/>
-                <w:szCs w:val="24"/>
-                <w:lang w:val="en-US" w:eastAsia="ru-BY"/>
+                <w:lang w:val="en-US"/>
+              </w:rPr>
+            </w:pPr>
+            <w:r>
+              <w:rPr>
+                <w:color w:val="000000"/>
+                <w:sz w:val="24"/>
+                <w:szCs w:val="24"/>
+                <w:lang w:val="en-US"/>
               </w:rPr>
               <w:t>TIC</w:t>
             </w:r>
@@ -6253,7 +6264,7 @@
                 <w:sz w:val="24"/>
                 <w:szCs w:val="24"/>
                 <w:u w:val="single"/>
-                <w:lang w:eastAsia="ru-BY"/>
+                <w:lang/>
               </w:rPr>
             </w:pPr>
             <w:r>
@@ -6262,7 +6273,7 @@
                 <w:sz w:val="24"/>
                 <w:szCs w:val="24"/>
                 <w:u w:val="single"/>
-                <w:lang w:val="en-US" w:eastAsia="ru-BY"/>
+                <w:lang w:val="en-US"/>
               </w:rPr>
               <w:t>IV0</w:t>
             </w:r>
@@ -6293,7 +6304,7 @@
                 <w:color w:val="000000"/>
                 <w:sz w:val="24"/>
                 <w:szCs w:val="24"/>
-                <w:lang w:val="ru-BY" w:eastAsia="ru-BY"/>
+                <w:lang/>
               </w:rPr>
             </w:pPr>
           </w:p>
@@ -6318,7 +6329,7 @@
                 <w:color w:val="000000"/>
                 <w:sz w:val="24"/>
                 <w:szCs w:val="24"/>
-                <w:lang w:val="ru-BY" w:eastAsia="ru-BY"/>
+                <w:lang/>
               </w:rPr>
             </w:pPr>
           </w:p>
@@ -6343,7 +6354,7 @@
                 <w:color w:val="000000"/>
                 <w:sz w:val="24"/>
                 <w:szCs w:val="24"/>
-                <w:lang w:val="ru-BY" w:eastAsia="ru-BY"/>
+                <w:lang/>
               </w:rPr>
             </w:pPr>
           </w:p>
@@ -6367,15 +6378,15 @@
                 <w:color w:val="000000"/>
                 <w:sz w:val="24"/>
                 <w:szCs w:val="24"/>
-                <w:lang w:val="ru-BY" w:eastAsia="ru-BY"/>
-              </w:rPr>
-            </w:pPr>
-            <w:r>
-              <w:rPr>
-                <w:color w:val="000000"/>
-                <w:sz w:val="24"/>
-                <w:szCs w:val="24"/>
-                <w:lang w:val="en-US" w:eastAsia="ru-BY"/>
+                <w:lang/>
+              </w:rPr>
+            </w:pPr>
+            <w:r>
+              <w:rPr>
+                <w:color w:val="000000"/>
+                <w:sz w:val="24"/>
+                <w:szCs w:val="24"/>
+                <w:lang w:val="en-US"/>
               </w:rPr>
               <w:t>IWV0</w:t>
             </w:r>
@@ -6407,15 +6418,15 @@
                 <w:color w:val="000000"/>
                 <w:sz w:val="24"/>
                 <w:szCs w:val="24"/>
-                <w:lang w:val="ru-BY" w:eastAsia="ru-BY"/>
-              </w:rPr>
-            </w:pPr>
-            <w:r>
-              <w:rPr>
-                <w:color w:val="000000"/>
-                <w:sz w:val="24"/>
-                <w:szCs w:val="24"/>
-                <w:lang w:val="ru-BY" w:eastAsia="ru-BY"/>
+                <w:lang/>
+              </w:rPr>
+            </w:pPr>
+            <w:r>
+              <w:rPr>
+                <w:color w:val="000000"/>
+                <w:sz w:val="24"/>
+                <w:szCs w:val="24"/>
+                <w:lang/>
               </w:rPr>
               <w:t>Примечание: в числителе – объем капвложений, в знаменателе – объем СМР.</w:t>
             </w:r>
@@ -6443,15 +6454,15 @@
                 <w:color w:val="000000"/>
                 <w:sz w:val="24"/>
                 <w:szCs w:val="24"/>
-                <w:lang w:val="ru-BY" w:eastAsia="ru-BY"/>
-              </w:rPr>
-            </w:pPr>
-            <w:r>
-              <w:rPr>
-                <w:color w:val="000000"/>
-                <w:sz w:val="24"/>
-                <w:szCs w:val="24"/>
-                <w:lang w:val="ru-BY" w:eastAsia="ru-BY"/>
+                <w:lang/>
+              </w:rPr>
+            </w:pPr>
+            <w:r>
+              <w:rPr>
+                <w:color w:val="000000"/>
+                <w:sz w:val="24"/>
+                <w:szCs w:val="24"/>
+                <w:lang/>
               </w:rPr>
               <w:t>Задел, %</w:t>
             </w:r>
@@ -6478,15 +6489,15 @@
                 <w:color w:val="000000"/>
                 <w:sz w:val="24"/>
                 <w:szCs w:val="24"/>
-                <w:lang w:val="ru-BY" w:eastAsia="ru-BY"/>
-              </w:rPr>
-            </w:pPr>
-            <w:r>
-              <w:rPr>
-                <w:color w:val="000000"/>
-                <w:sz w:val="24"/>
-                <w:szCs w:val="24"/>
-                <w:lang w:val="en-US" w:eastAsia="ru-BY"/>
+                <w:lang/>
+              </w:rPr>
+            </w:pPr>
+            <w:r>
+              <w:rPr>
+                <w:color w:val="000000"/>
+                <w:sz w:val="24"/>
+                <w:szCs w:val="24"/>
+                <w:lang w:val="en-US"/>
               </w:rPr>
               <w:t>P0</w:t>
             </w:r>
@@ -6498,7 +6509,7 @@
       <w:pPr>
         <w:ind w:firstLine="0"/>
         <w:rPr>
-          <w:lang w:val="ru-BY"/>
+          <w:lang/>
         </w:rPr>
       </w:pPr>
     </w:p>
@@ -6513,14 +6524,14 @@
 </file>
 
 <file path=word/styles.xml><?xml version="1.0" encoding="utf-8"?>
-<w:styles xmlns:mc="http://schemas.openxmlformats.org/markup-compatibility/2006" xmlns:r="http://schemas.openxmlformats.org/officeDocument/2006/relationships" xmlns:w="http://schemas.openxmlformats.org/wordprocessingml/2006/main" xmlns:w14="http://schemas.microsoft.com/office/word/2010/wordml" xmlns:w15="http://schemas.microsoft.com/office/word/2012/wordml" xmlns:w16cid="http://schemas.microsoft.com/office/word/2016/wordml/cid" xmlns:w16se="http://schemas.microsoft.com/office/word/2015/wordml/symex" mc:Ignorable="w14 w15 w16se w16cid">
+<w:styles xmlns:mc="http://schemas.openxmlformats.org/markup-compatibility/2006" xmlns:r="http://schemas.openxmlformats.org/officeDocument/2006/relationships" xmlns:w="http://schemas.openxmlformats.org/wordprocessingml/2006/main" xmlns:w14="http://schemas.microsoft.com/office/word/2010/wordml" xmlns:w15="http://schemas.microsoft.com/office/word/2012/wordml" xmlns:w16cex="http://schemas.microsoft.com/office/word/2018/wordml/cex" xmlns:w16cid="http://schemas.microsoft.com/office/word/2016/wordml/cid" xmlns:w16="http://schemas.microsoft.com/office/word/2018/wordml" xmlns:w16sdtdh="http://schemas.microsoft.com/office/word/2020/wordml/sdtdatahash" xmlns:w16se="http://schemas.microsoft.com/office/word/2015/wordml/symex" mc:Ignorable="w14 w15 w16se w16cid w16 w16cex w16sdtdh">
   <w:docDefaults>
     <w:rPrDefault>
       <w:rPr>
         <w:rFonts w:asciiTheme="minorHAnsi" w:eastAsiaTheme="minorHAnsi" w:hAnsiTheme="minorHAnsi" w:cstheme="minorBidi"/>
         <w:sz w:val="22"/>
         <w:szCs w:val="22"/>
-        <w:lang w:val="ru-BY" w:eastAsia="en-US" w:bidi="ar-SA"/>
+        <w:lang w:eastAsia="en-US" w:bidi="ar-SA"/>
       </w:rPr>
     </w:rPrDefault>
     <w:pPrDefault>
@@ -6529,7 +6540,7 @@
       </w:pPr>
     </w:pPrDefault>
   </w:docDefaults>
-  <w:latentStyles w:defLockedState="0" w:defUIPriority="99" w:defSemiHidden="0" w:defUnhideWhenUsed="0" w:defQFormat="0" w:count="375">
+  <w:latentStyles w:defLockedState="0" w:defUIPriority="99" w:defSemiHidden="0" w:defUnhideWhenUsed="0" w:defQFormat="0" w:count="376">
     <w:lsdException w:name="Normal" w:uiPriority="0" w:qFormat="1"/>
     <w:lsdException w:name="heading 1" w:uiPriority="9" w:qFormat="1"/>
     <w:lsdException w:name="heading 2" w:semiHidden="1" w:uiPriority="9" w:unhideWhenUsed="1" w:qFormat="1"/>
@@ -6635,7 +6646,6 @@
     <w:lsdException w:name="HTML Sample" w:semiHidden="1" w:unhideWhenUsed="1"/>
     <w:lsdException w:name="HTML Typewriter" w:semiHidden="1" w:unhideWhenUsed="1"/>
     <w:lsdException w:name="HTML Variable" w:semiHidden="1" w:unhideWhenUsed="1"/>
-    <w:lsdException w:name="Normal Table" w:semiHidden="1" w:unhideWhenUsed="1"/>
     <w:lsdException w:name="annotation subject" w:semiHidden="1" w:unhideWhenUsed="1"/>
     <w:lsdException w:name="No List" w:semiHidden="1" w:unhideWhenUsed="1"/>
     <w:lsdException w:name="Outline List 1" w:semiHidden="1" w:unhideWhenUsed="1"/>
@@ -6682,10 +6692,8 @@
     <w:lsdException w:name="Table Subtle 2" w:semiHidden="1" w:unhideWhenUsed="1"/>
     <w:lsdException w:name="Table Web 1" w:semiHidden="1" w:unhideWhenUsed="1"/>
     <w:lsdException w:name="Table Web 2" w:semiHidden="1" w:unhideWhenUsed="1"/>
-    <w:lsdException w:name="Table Web 3" w:semiHidden="1" w:unhideWhenUsed="1"/>
     <w:lsdException w:name="Balloon Text" w:semiHidden="1" w:unhideWhenUsed="1"/>
     <w:lsdException w:name="Table Grid" w:uiPriority="39"/>
-    <w:lsdException w:name="Table Theme" w:semiHidden="1" w:unhideWhenUsed="1"/>
     <w:lsdException w:name="Placeholder Text" w:semiHidden="1"/>
     <w:lsdException w:name="No Spacing" w:uiPriority="1" w:qFormat="1"/>
     <w:lsdException w:name="Light Shading" w:uiPriority="60"/>
@@ -6905,8 +6913,9 @@
     <w:lsdException w:name="Smart Hyperlink" w:semiHidden="1" w:unhideWhenUsed="1"/>
     <w:lsdException w:name="Hashtag" w:semiHidden="1" w:unhideWhenUsed="1"/>
     <w:lsdException w:name="Unresolved Mention" w:semiHidden="1" w:unhideWhenUsed="1"/>
+    <w:lsdException w:name="Smart Link" w:semiHidden="1" w:unhideWhenUsed="1"/>
   </w:latentStyles>
-  <w:style w:type="paragraph" w:default="1" w:styleId="a">
+  <w:style w:type="paragraph" w:default="1" w:styleId="Normal">
     <w:name w:val="Normal"/>
     <w:qFormat/>
     <w:rsid w:val="00FC15D5"/>
@@ -6922,13 +6931,13 @@
       <w:lang w:val="ru-RU" w:eastAsia="ru-RU"/>
     </w:rPr>
   </w:style>
-  <w:style w:type="character" w:default="1" w:styleId="a0">
+  <w:style w:type="character" w:default="1" w:styleId="DefaultParagraphFont">
     <w:name w:val="Default Paragraph Font"/>
     <w:uiPriority w:val="1"/>
     <w:semiHidden/>
     <w:unhideWhenUsed/>
   </w:style>
-  <w:style w:type="table" w:default="1" w:styleId="a1">
+  <w:style w:type="table" w:default="1" w:styleId="TableNormal">
     <w:name w:val="Normal Table"/>
     <w:uiPriority w:val="99"/>
     <w:semiHidden/>
@@ -6943,15 +6952,15 @@
       </w:tblCellMar>
     </w:tblPr>
   </w:style>
-  <w:style w:type="numbering" w:default="1" w:styleId="a2">
+  <w:style w:type="numbering" w:default="1" w:styleId="NoList">
     <w:name w:val="No List"/>
     <w:uiPriority w:val="99"/>
     <w:semiHidden/>
     <w:unhideWhenUsed/>
   </w:style>
-  <w:style w:type="character" w:styleId="a3">
+  <w:style w:type="character" w:styleId="PlaceholderText">
     <w:name w:val="Placeholder Text"/>
-    <w:basedOn w:val="a0"/>
+    <w:basedOn w:val="DefaultParagraphFont"/>
     <w:uiPriority w:val="99"/>
     <w:semiHidden/>
     <w:rsid w:val="004562C0"/>

</xml_diff>